<commit_message>
Dodan breadcrumbs, popravljene malenkosti v dogovoru z asistentom.
</commit_message>
<xml_diff>
--- a/doc/zemljevid_spletisca/zemljevid_spletisca.docx
+++ b/doc/zemljevid_spletisca/zemljevid_spletisca.docx
@@ -10,16 +10,10 @@
         <w:rPr>
           <w:b/>
         </w:rPr>
-        <w:t xml:space="preserve">Zemljevid spletišča aplikacije </w:t>
+        <w:t>Zemljevid spletišča aplikacije eŠtudent</w:t>
       </w:r>
-      <w:proofErr w:type="spellStart"/>
-      <w:r>
-        <w:rPr>
-          <w:b/>
-        </w:rPr>
-        <w:t>eŠtudent</w:t>
-      </w:r>
-      <w:proofErr w:type="spellEnd"/>
+      <w:bookmarkStart w:id="0" w:name="_GoBack"/>
+      <w:bookmarkEnd w:id="0"/>
     </w:p>
     <w:p>
       <w:r>
@@ -30,7 +24,7 @@
         <w:drawing>
           <wp:inline distT="0" distB="0" distL="0" distR="0">
             <wp:extent cx="8892275" cy="5186680"/>
-            <wp:effectExtent l="57150" t="0" r="99695" b="0"/>
+            <wp:effectExtent l="76200" t="0" r="61595" b="0"/>
             <wp:docPr id="1" name="Diagram 1"/>
             <wp:cNvGraphicFramePr/>
             <a:graphic xmlns:a="http://schemas.openxmlformats.org/drawingml/2006/main">
@@ -41,8 +35,6 @@
           </wp:inline>
         </w:drawing>
       </w:r>
-      <w:bookmarkStart w:id="0" w:name="_GoBack"/>
-      <w:bookmarkEnd w:id="0"/>
     </w:p>
     <w:sectPr>
       <w:pgSz w:w="16838" w:h="11906" w:orient="landscape"/>
@@ -1744,7 +1736,7 @@
         <a:p>
           <a:r>
             <a:rPr lang="sl-SI"/>
-            <a:t>Seznam uporabnikov</a:t>
+            <a:t>Seznam študentov</a:t>
           </a:r>
         </a:p>
       </dgm:t>
@@ -1941,6 +1933,42 @@
       </dgm:t>
     </dgm:pt>
     <dgm:pt modelId="{4B82A6AA-1B67-40A4-B125-4CF64455EAF7}" type="sibTrans" cxnId="{02B62A3A-9278-46D4-948D-84095B33D8CC}">
+      <dgm:prSet/>
+      <dgm:spPr/>
+      <dgm:t>
+        <a:bodyPr/>
+        <a:lstStyle/>
+        <a:p>
+          <a:endParaRPr lang="sl-SI"/>
+        </a:p>
+      </dgm:t>
+    </dgm:pt>
+    <dgm:pt modelId="{60BF36D5-9DC1-4512-9F2A-A0A87F81FC4F}">
+      <dgm:prSet/>
+      <dgm:spPr/>
+      <dgm:t>
+        <a:bodyPr/>
+        <a:lstStyle/>
+        <a:p>
+          <a:r>
+            <a:rPr lang="sl-SI"/>
+            <a:t>Seznam zaposlenih</a:t>
+          </a:r>
+        </a:p>
+      </dgm:t>
+    </dgm:pt>
+    <dgm:pt modelId="{7333AEDC-9A26-4FFC-8C34-0E4C60E079C5}" type="parTrans" cxnId="{BD1AB6E6-88FB-4C74-8376-763A9CD871FB}">
+      <dgm:prSet/>
+      <dgm:spPr/>
+      <dgm:t>
+        <a:bodyPr/>
+        <a:lstStyle/>
+        <a:p>
+          <a:endParaRPr lang="sl-SI"/>
+        </a:p>
+      </dgm:t>
+    </dgm:pt>
+    <dgm:pt modelId="{B5D0AD79-7532-4955-BA34-8ADCD1AEA9C2}" type="sibTrans" cxnId="{BD1AB6E6-88FB-4C74-8376-763A9CD871FB}">
       <dgm:prSet/>
       <dgm:spPr/>
       <dgm:t>
@@ -1963,6 +1991,13 @@
         </dgm:presLayoutVars>
       </dgm:prSet>
       <dgm:spPr/>
+      <dgm:t>
+        <a:bodyPr/>
+        <a:lstStyle/>
+        <a:p>
+          <a:endParaRPr lang="sl-SI"/>
+        </a:p>
+      </dgm:t>
     </dgm:pt>
     <dgm:pt modelId="{3424166C-8EE8-4A80-A642-575FFCF295A8}" type="pres">
       <dgm:prSet presAssocID="{7EF6C9EB-55B3-4242-ADE6-DA1511FC0B76}" presName="hierRoot1" presStyleCnt="0">
@@ -1983,10 +2018,24 @@
         </dgm:presLayoutVars>
       </dgm:prSet>
       <dgm:spPr/>
+      <dgm:t>
+        <a:bodyPr/>
+        <a:lstStyle/>
+        <a:p>
+          <a:endParaRPr lang="sl-SI"/>
+        </a:p>
+      </dgm:t>
     </dgm:pt>
     <dgm:pt modelId="{A6CE055F-2933-4A56-82B7-ACEFBCA8C47C}" type="pres">
       <dgm:prSet presAssocID="{7EF6C9EB-55B3-4242-ADE6-DA1511FC0B76}" presName="rootConnector1" presStyleLbl="node1" presStyleIdx="0" presStyleCnt="0"/>
       <dgm:spPr/>
+      <dgm:t>
+        <a:bodyPr/>
+        <a:lstStyle/>
+        <a:p>
+          <a:endParaRPr lang="sl-SI"/>
+        </a:p>
+      </dgm:t>
     </dgm:pt>
     <dgm:pt modelId="{E2BB31F1-759C-4D75-8C95-C9ED5CC866E4}" type="pres">
       <dgm:prSet presAssocID="{7EF6C9EB-55B3-4242-ADE6-DA1511FC0B76}" presName="hierChild2" presStyleCnt="0"/>
@@ -2015,10 +2064,24 @@
         </dgm:presLayoutVars>
       </dgm:prSet>
       <dgm:spPr/>
+      <dgm:t>
+        <a:bodyPr/>
+        <a:lstStyle/>
+        <a:p>
+          <a:endParaRPr lang="sl-SI"/>
+        </a:p>
+      </dgm:t>
     </dgm:pt>
     <dgm:pt modelId="{1FDE557D-9DED-46F6-9C50-EB0A5ECF968F}" type="pres">
       <dgm:prSet presAssocID="{174515CF-D874-4CEB-8CF9-613198050329}" presName="rootConnector1" presStyleLbl="node1" presStyleIdx="0" presStyleCnt="0"/>
       <dgm:spPr/>
+      <dgm:t>
+        <a:bodyPr/>
+        <a:lstStyle/>
+        <a:p>
+          <a:endParaRPr lang="sl-SI"/>
+        </a:p>
+      </dgm:t>
     </dgm:pt>
     <dgm:pt modelId="{13ABC67D-D551-4E1C-83D0-6C5BDEAEEECD}" type="pres">
       <dgm:prSet presAssocID="{174515CF-D874-4CEB-8CF9-613198050329}" presName="hierChild2" presStyleCnt="0"/>
@@ -2047,18 +2110,39 @@
         </dgm:presLayoutVars>
       </dgm:prSet>
       <dgm:spPr/>
+      <dgm:t>
+        <a:bodyPr/>
+        <a:lstStyle/>
+        <a:p>
+          <a:endParaRPr lang="sl-SI"/>
+        </a:p>
+      </dgm:t>
     </dgm:pt>
     <dgm:pt modelId="{96CF3E48-20CB-4823-822C-2F7F67FE66DF}" type="pres">
       <dgm:prSet presAssocID="{0C19E17E-00C7-42E5-BD06-A1E4C628CB82}" presName="rootConnector1" presStyleLbl="asst0" presStyleIdx="0" presStyleCnt="0"/>
       <dgm:spPr/>
+      <dgm:t>
+        <a:bodyPr/>
+        <a:lstStyle/>
+        <a:p>
+          <a:endParaRPr lang="sl-SI"/>
+        </a:p>
+      </dgm:t>
     </dgm:pt>
     <dgm:pt modelId="{9E89117D-50F8-4CDA-A9FF-94D5BBB86BD3}" type="pres">
       <dgm:prSet presAssocID="{0C19E17E-00C7-42E5-BD06-A1E4C628CB82}" presName="hierChild2" presStyleCnt="0"/>
       <dgm:spPr/>
     </dgm:pt>
     <dgm:pt modelId="{AC779119-CB8D-4A04-809F-0EADFA376682}" type="pres">
-      <dgm:prSet presAssocID="{18C30F55-B10F-46DA-AE99-9A3D891F04AF}" presName="Name37" presStyleLbl="parChTrans1D2" presStyleIdx="0" presStyleCnt="8"/>
-      <dgm:spPr/>
+      <dgm:prSet presAssocID="{18C30F55-B10F-46DA-AE99-9A3D891F04AF}" presName="Name37" presStyleLbl="parChTrans1D2" presStyleIdx="0" presStyleCnt="9"/>
+      <dgm:spPr/>
+      <dgm:t>
+        <a:bodyPr/>
+        <a:lstStyle/>
+        <a:p>
+          <a:endParaRPr lang="sl-SI"/>
+        </a:p>
+      </dgm:t>
     </dgm:pt>
     <dgm:pt modelId="{31EFDCF1-E019-4CF2-88F8-C6AFBAE94752}" type="pres">
       <dgm:prSet presAssocID="{5EA3B2E8-3CA0-4992-8306-AB0EE458B88E}" presName="hierRoot2" presStyleCnt="0">
@@ -2073,16 +2157,30 @@
       <dgm:spPr/>
     </dgm:pt>
     <dgm:pt modelId="{A428BFA1-1750-4D96-A951-6EF431AABD01}" type="pres">
-      <dgm:prSet presAssocID="{5EA3B2E8-3CA0-4992-8306-AB0EE458B88E}" presName="rootText" presStyleLbl="node2" presStyleIdx="0" presStyleCnt="8">
+      <dgm:prSet presAssocID="{5EA3B2E8-3CA0-4992-8306-AB0EE458B88E}" presName="rootText" presStyleLbl="node2" presStyleIdx="0" presStyleCnt="9">
         <dgm:presLayoutVars>
           <dgm:chPref val="3"/>
         </dgm:presLayoutVars>
       </dgm:prSet>
       <dgm:spPr/>
+      <dgm:t>
+        <a:bodyPr/>
+        <a:lstStyle/>
+        <a:p>
+          <a:endParaRPr lang="sl-SI"/>
+        </a:p>
+      </dgm:t>
     </dgm:pt>
     <dgm:pt modelId="{4B713695-FF0D-423F-9E68-CF17FC778E5A}" type="pres">
-      <dgm:prSet presAssocID="{5EA3B2E8-3CA0-4992-8306-AB0EE458B88E}" presName="rootConnector" presStyleLbl="node2" presStyleIdx="0" presStyleCnt="8"/>
-      <dgm:spPr/>
+      <dgm:prSet presAssocID="{5EA3B2E8-3CA0-4992-8306-AB0EE458B88E}" presName="rootConnector" presStyleLbl="node2" presStyleIdx="0" presStyleCnt="9"/>
+      <dgm:spPr/>
+      <dgm:t>
+        <a:bodyPr/>
+        <a:lstStyle/>
+        <a:p>
+          <a:endParaRPr lang="sl-SI"/>
+        </a:p>
+      </dgm:t>
     </dgm:pt>
     <dgm:pt modelId="{33EC697D-2AA2-4EEC-A609-C69B6377F3CD}" type="pres">
       <dgm:prSet presAssocID="{5EA3B2E8-3CA0-4992-8306-AB0EE458B88E}" presName="hierChild4" presStyleCnt="0"/>
@@ -2093,8 +2191,15 @@
       <dgm:spPr/>
     </dgm:pt>
     <dgm:pt modelId="{9E18C7B8-E1FF-43A2-B6ED-8D7737C2D562}" type="pres">
-      <dgm:prSet presAssocID="{FBAA42D8-3F9B-40CA-96D7-C54799BFBB5E}" presName="Name37" presStyleLbl="parChTrans1D2" presStyleIdx="1" presStyleCnt="8"/>
-      <dgm:spPr/>
+      <dgm:prSet presAssocID="{FBAA42D8-3F9B-40CA-96D7-C54799BFBB5E}" presName="Name37" presStyleLbl="parChTrans1D2" presStyleIdx="1" presStyleCnt="9"/>
+      <dgm:spPr/>
+      <dgm:t>
+        <a:bodyPr/>
+        <a:lstStyle/>
+        <a:p>
+          <a:endParaRPr lang="sl-SI"/>
+        </a:p>
+      </dgm:t>
     </dgm:pt>
     <dgm:pt modelId="{F1DFF812-2AC4-4ADB-9EA3-CEBC704169A5}" type="pres">
       <dgm:prSet presAssocID="{94730474-1958-44E6-84A1-0BD8AF699D9C}" presName="hierRoot2" presStyleCnt="0">
@@ -2109,16 +2214,30 @@
       <dgm:spPr/>
     </dgm:pt>
     <dgm:pt modelId="{31419103-A24F-4423-91F1-B23638B43CD5}" type="pres">
-      <dgm:prSet presAssocID="{94730474-1958-44E6-84A1-0BD8AF699D9C}" presName="rootText" presStyleLbl="node2" presStyleIdx="1" presStyleCnt="8">
+      <dgm:prSet presAssocID="{94730474-1958-44E6-84A1-0BD8AF699D9C}" presName="rootText" presStyleLbl="node2" presStyleIdx="1" presStyleCnt="9">
         <dgm:presLayoutVars>
           <dgm:chPref val="3"/>
         </dgm:presLayoutVars>
       </dgm:prSet>
       <dgm:spPr/>
+      <dgm:t>
+        <a:bodyPr/>
+        <a:lstStyle/>
+        <a:p>
+          <a:endParaRPr lang="sl-SI"/>
+        </a:p>
+      </dgm:t>
     </dgm:pt>
     <dgm:pt modelId="{937D9D07-B74D-4E21-AAC2-D5156B22277F}" type="pres">
-      <dgm:prSet presAssocID="{94730474-1958-44E6-84A1-0BD8AF699D9C}" presName="rootConnector" presStyleLbl="node2" presStyleIdx="1" presStyleCnt="8"/>
-      <dgm:spPr/>
+      <dgm:prSet presAssocID="{94730474-1958-44E6-84A1-0BD8AF699D9C}" presName="rootConnector" presStyleLbl="node2" presStyleIdx="1" presStyleCnt="9"/>
+      <dgm:spPr/>
+      <dgm:t>
+        <a:bodyPr/>
+        <a:lstStyle/>
+        <a:p>
+          <a:endParaRPr lang="sl-SI"/>
+        </a:p>
+      </dgm:t>
     </dgm:pt>
     <dgm:pt modelId="{30F20434-8B44-490C-BB3C-784EDD22A5DC}" type="pres">
       <dgm:prSet presAssocID="{94730474-1958-44E6-84A1-0BD8AF699D9C}" presName="hierChild4" presStyleCnt="0"/>
@@ -2129,8 +2248,15 @@
       <dgm:spPr/>
     </dgm:pt>
     <dgm:pt modelId="{842D2CEE-0004-489C-8D60-7C10E0A20DE0}" type="pres">
-      <dgm:prSet presAssocID="{93DCCC77-2331-4FCB-A0A9-48C9C730488C}" presName="Name37" presStyleLbl="parChTrans1D2" presStyleIdx="2" presStyleCnt="8"/>
-      <dgm:spPr/>
+      <dgm:prSet presAssocID="{93DCCC77-2331-4FCB-A0A9-48C9C730488C}" presName="Name37" presStyleLbl="parChTrans1D2" presStyleIdx="2" presStyleCnt="9"/>
+      <dgm:spPr/>
+      <dgm:t>
+        <a:bodyPr/>
+        <a:lstStyle/>
+        <a:p>
+          <a:endParaRPr lang="sl-SI"/>
+        </a:p>
+      </dgm:t>
     </dgm:pt>
     <dgm:pt modelId="{D28AAF79-1815-4D22-8D99-D52CD418B5F5}" type="pres">
       <dgm:prSet presAssocID="{FC0938EA-4DBE-45FC-BF7B-9BA02C8A65BD}" presName="hierRoot2" presStyleCnt="0">
@@ -2145,16 +2271,30 @@
       <dgm:spPr/>
     </dgm:pt>
     <dgm:pt modelId="{30ADABAD-A274-4D10-90AE-A044C92FA109}" type="pres">
-      <dgm:prSet presAssocID="{FC0938EA-4DBE-45FC-BF7B-9BA02C8A65BD}" presName="rootText" presStyleLbl="node2" presStyleIdx="2" presStyleCnt="8">
+      <dgm:prSet presAssocID="{FC0938EA-4DBE-45FC-BF7B-9BA02C8A65BD}" presName="rootText" presStyleLbl="node2" presStyleIdx="2" presStyleCnt="9">
         <dgm:presLayoutVars>
           <dgm:chPref val="3"/>
         </dgm:presLayoutVars>
       </dgm:prSet>
       <dgm:spPr/>
+      <dgm:t>
+        <a:bodyPr/>
+        <a:lstStyle/>
+        <a:p>
+          <a:endParaRPr lang="sl-SI"/>
+        </a:p>
+      </dgm:t>
     </dgm:pt>
     <dgm:pt modelId="{7E2032E2-2B2E-46CC-8C6C-63C1FD102CA9}" type="pres">
-      <dgm:prSet presAssocID="{FC0938EA-4DBE-45FC-BF7B-9BA02C8A65BD}" presName="rootConnector" presStyleLbl="node2" presStyleIdx="2" presStyleCnt="8"/>
-      <dgm:spPr/>
+      <dgm:prSet presAssocID="{FC0938EA-4DBE-45FC-BF7B-9BA02C8A65BD}" presName="rootConnector" presStyleLbl="node2" presStyleIdx="2" presStyleCnt="9"/>
+      <dgm:spPr/>
+      <dgm:t>
+        <a:bodyPr/>
+        <a:lstStyle/>
+        <a:p>
+          <a:endParaRPr lang="sl-SI"/>
+        </a:p>
+      </dgm:t>
     </dgm:pt>
     <dgm:pt modelId="{1EA432FA-099E-46B7-9AE0-06E70A816BE2}" type="pres">
       <dgm:prSet presAssocID="{FC0938EA-4DBE-45FC-BF7B-9BA02C8A65BD}" presName="hierChild4" presStyleCnt="0"/>
@@ -2187,18 +2327,39 @@
         </dgm:presLayoutVars>
       </dgm:prSet>
       <dgm:spPr/>
+      <dgm:t>
+        <a:bodyPr/>
+        <a:lstStyle/>
+        <a:p>
+          <a:endParaRPr lang="sl-SI"/>
+        </a:p>
+      </dgm:t>
     </dgm:pt>
     <dgm:pt modelId="{1EB657A9-4DBF-46A0-A27A-9A881EA90522}" type="pres">
       <dgm:prSet presAssocID="{4C6590AD-FE77-4F4D-B3AD-2C6A7B963655}" presName="rootConnector1" presStyleLbl="node1" presStyleIdx="0" presStyleCnt="0"/>
       <dgm:spPr/>
+      <dgm:t>
+        <a:bodyPr/>
+        <a:lstStyle/>
+        <a:p>
+          <a:endParaRPr lang="sl-SI"/>
+        </a:p>
+      </dgm:t>
     </dgm:pt>
     <dgm:pt modelId="{302E74C7-3B4B-4F2E-835F-4BE5076B6D51}" type="pres">
       <dgm:prSet presAssocID="{4C6590AD-FE77-4F4D-B3AD-2C6A7B963655}" presName="hierChild2" presStyleCnt="0"/>
       <dgm:spPr/>
     </dgm:pt>
     <dgm:pt modelId="{FD04A57A-93FA-4D85-A7CB-2BDA185E2A2E}" type="pres">
-      <dgm:prSet presAssocID="{05909F10-0F6B-44C8-AFC1-13292B288AFC}" presName="Name37" presStyleLbl="parChTrans1D2" presStyleIdx="3" presStyleCnt="8"/>
-      <dgm:spPr/>
+      <dgm:prSet presAssocID="{05909F10-0F6B-44C8-AFC1-13292B288AFC}" presName="Name37" presStyleLbl="parChTrans1D2" presStyleIdx="3" presStyleCnt="9"/>
+      <dgm:spPr/>
+      <dgm:t>
+        <a:bodyPr/>
+        <a:lstStyle/>
+        <a:p>
+          <a:endParaRPr lang="sl-SI"/>
+        </a:p>
+      </dgm:t>
     </dgm:pt>
     <dgm:pt modelId="{35F48C70-4210-4412-93B7-563EB9244424}" type="pres">
       <dgm:prSet presAssocID="{DE15FC94-BCFC-49B5-A985-64F5FF7B5476}" presName="hierRoot2" presStyleCnt="0">
@@ -2213,16 +2374,30 @@
       <dgm:spPr/>
     </dgm:pt>
     <dgm:pt modelId="{EE635069-82F8-44A5-88D7-14567C99BBC3}" type="pres">
-      <dgm:prSet presAssocID="{DE15FC94-BCFC-49B5-A985-64F5FF7B5476}" presName="rootText" presStyleLbl="node2" presStyleIdx="3" presStyleCnt="8">
+      <dgm:prSet presAssocID="{DE15FC94-BCFC-49B5-A985-64F5FF7B5476}" presName="rootText" presStyleLbl="node2" presStyleIdx="3" presStyleCnt="9">
         <dgm:presLayoutVars>
           <dgm:chPref val="3"/>
         </dgm:presLayoutVars>
       </dgm:prSet>
       <dgm:spPr/>
+      <dgm:t>
+        <a:bodyPr/>
+        <a:lstStyle/>
+        <a:p>
+          <a:endParaRPr lang="sl-SI"/>
+        </a:p>
+      </dgm:t>
     </dgm:pt>
     <dgm:pt modelId="{C4AC7809-CEAB-4CA7-B523-FCC1BDB2B11C}" type="pres">
-      <dgm:prSet presAssocID="{DE15FC94-BCFC-49B5-A985-64F5FF7B5476}" presName="rootConnector" presStyleLbl="node2" presStyleIdx="3" presStyleCnt="8"/>
-      <dgm:spPr/>
+      <dgm:prSet presAssocID="{DE15FC94-BCFC-49B5-A985-64F5FF7B5476}" presName="rootConnector" presStyleLbl="node2" presStyleIdx="3" presStyleCnt="9"/>
+      <dgm:spPr/>
+      <dgm:t>
+        <a:bodyPr/>
+        <a:lstStyle/>
+        <a:p>
+          <a:endParaRPr lang="sl-SI"/>
+        </a:p>
+      </dgm:t>
     </dgm:pt>
     <dgm:pt modelId="{CF227473-09EB-4EA9-8871-3BD66C02135B}" type="pres">
       <dgm:prSet presAssocID="{DE15FC94-BCFC-49B5-A985-64F5FF7B5476}" presName="hierChild4" presStyleCnt="0"/>
@@ -2233,8 +2408,15 @@
       <dgm:spPr/>
     </dgm:pt>
     <dgm:pt modelId="{C9F28702-8513-41AE-8EB9-F9AB9D8FA438}" type="pres">
-      <dgm:prSet presAssocID="{A6EA1097-583F-4CA7-9351-166E5878518A}" presName="Name37" presStyleLbl="parChTrans1D2" presStyleIdx="4" presStyleCnt="8"/>
-      <dgm:spPr/>
+      <dgm:prSet presAssocID="{A6EA1097-583F-4CA7-9351-166E5878518A}" presName="Name37" presStyleLbl="parChTrans1D2" presStyleIdx="4" presStyleCnt="9"/>
+      <dgm:spPr/>
+      <dgm:t>
+        <a:bodyPr/>
+        <a:lstStyle/>
+        <a:p>
+          <a:endParaRPr lang="sl-SI"/>
+        </a:p>
+      </dgm:t>
     </dgm:pt>
     <dgm:pt modelId="{7886881E-DC02-4872-BA32-3E3CD52375FA}" type="pres">
       <dgm:prSet presAssocID="{581FD445-001D-4AB6-8A2D-89BB6CAE5784}" presName="hierRoot2" presStyleCnt="0">
@@ -2249,16 +2431,30 @@
       <dgm:spPr/>
     </dgm:pt>
     <dgm:pt modelId="{1B8BD508-D588-4E48-AEC2-3971CE2DEE04}" type="pres">
-      <dgm:prSet presAssocID="{581FD445-001D-4AB6-8A2D-89BB6CAE5784}" presName="rootText" presStyleLbl="node2" presStyleIdx="4" presStyleCnt="8">
+      <dgm:prSet presAssocID="{581FD445-001D-4AB6-8A2D-89BB6CAE5784}" presName="rootText" presStyleLbl="node2" presStyleIdx="4" presStyleCnt="9">
         <dgm:presLayoutVars>
           <dgm:chPref val="3"/>
         </dgm:presLayoutVars>
       </dgm:prSet>
       <dgm:spPr/>
+      <dgm:t>
+        <a:bodyPr/>
+        <a:lstStyle/>
+        <a:p>
+          <a:endParaRPr lang="sl-SI"/>
+        </a:p>
+      </dgm:t>
     </dgm:pt>
     <dgm:pt modelId="{11D6BC8D-FC13-44A5-9F69-D032ABFCFAB4}" type="pres">
-      <dgm:prSet presAssocID="{581FD445-001D-4AB6-8A2D-89BB6CAE5784}" presName="rootConnector" presStyleLbl="node2" presStyleIdx="4" presStyleCnt="8"/>
-      <dgm:spPr/>
+      <dgm:prSet presAssocID="{581FD445-001D-4AB6-8A2D-89BB6CAE5784}" presName="rootConnector" presStyleLbl="node2" presStyleIdx="4" presStyleCnt="9"/>
+      <dgm:spPr/>
+      <dgm:t>
+        <a:bodyPr/>
+        <a:lstStyle/>
+        <a:p>
+          <a:endParaRPr lang="sl-SI"/>
+        </a:p>
+      </dgm:t>
     </dgm:pt>
     <dgm:pt modelId="{16D2C211-297C-465D-B88B-AB0D3A2AF803}" type="pres">
       <dgm:prSet presAssocID="{581FD445-001D-4AB6-8A2D-89BB6CAE5784}" presName="hierChild4" presStyleCnt="0"/>
@@ -2269,8 +2465,15 @@
       <dgm:spPr/>
     </dgm:pt>
     <dgm:pt modelId="{40C593C2-8357-43E3-BD7F-41F5E13FFE7F}" type="pres">
-      <dgm:prSet presAssocID="{F5F42D05-1E37-46F1-A3E7-BFB8A58B50CA}" presName="Name37" presStyleLbl="parChTrans1D2" presStyleIdx="5" presStyleCnt="8"/>
-      <dgm:spPr/>
+      <dgm:prSet presAssocID="{F5F42D05-1E37-46F1-A3E7-BFB8A58B50CA}" presName="Name37" presStyleLbl="parChTrans1D2" presStyleIdx="5" presStyleCnt="9"/>
+      <dgm:spPr/>
+      <dgm:t>
+        <a:bodyPr/>
+        <a:lstStyle/>
+        <a:p>
+          <a:endParaRPr lang="sl-SI"/>
+        </a:p>
+      </dgm:t>
     </dgm:pt>
     <dgm:pt modelId="{B74223F9-2EB2-4967-885B-C96A14614DEC}" type="pres">
       <dgm:prSet presAssocID="{7FC2A184-9ACD-4D6F-8A05-ECB6D81DCCFF}" presName="hierRoot2" presStyleCnt="0">
@@ -2285,16 +2488,30 @@
       <dgm:spPr/>
     </dgm:pt>
     <dgm:pt modelId="{8F90D261-7CE9-44F2-9654-26DFFC1F48EB}" type="pres">
-      <dgm:prSet presAssocID="{7FC2A184-9ACD-4D6F-8A05-ECB6D81DCCFF}" presName="rootText" presStyleLbl="node2" presStyleIdx="5" presStyleCnt="8">
+      <dgm:prSet presAssocID="{7FC2A184-9ACD-4D6F-8A05-ECB6D81DCCFF}" presName="rootText" presStyleLbl="node2" presStyleIdx="5" presStyleCnt="9">
         <dgm:presLayoutVars>
           <dgm:chPref val="3"/>
         </dgm:presLayoutVars>
       </dgm:prSet>
       <dgm:spPr/>
+      <dgm:t>
+        <a:bodyPr/>
+        <a:lstStyle/>
+        <a:p>
+          <a:endParaRPr lang="sl-SI"/>
+        </a:p>
+      </dgm:t>
     </dgm:pt>
     <dgm:pt modelId="{F5A551B5-B713-403F-B1B1-6D0A8F1A3DC4}" type="pres">
-      <dgm:prSet presAssocID="{7FC2A184-9ACD-4D6F-8A05-ECB6D81DCCFF}" presName="rootConnector" presStyleLbl="node2" presStyleIdx="5" presStyleCnt="8"/>
-      <dgm:spPr/>
+      <dgm:prSet presAssocID="{7FC2A184-9ACD-4D6F-8A05-ECB6D81DCCFF}" presName="rootConnector" presStyleLbl="node2" presStyleIdx="5" presStyleCnt="9"/>
+      <dgm:spPr/>
+      <dgm:t>
+        <a:bodyPr/>
+        <a:lstStyle/>
+        <a:p>
+          <a:endParaRPr lang="sl-SI"/>
+        </a:p>
+      </dgm:t>
     </dgm:pt>
     <dgm:pt modelId="{1176C6CD-31C5-4810-BC7D-5799BA5BBD5C}" type="pres">
       <dgm:prSet presAssocID="{7FC2A184-9ACD-4D6F-8A05-ECB6D81DCCFF}" presName="hierChild4" presStyleCnt="0"/>
@@ -2302,6 +2519,56 @@
     </dgm:pt>
     <dgm:pt modelId="{84A90A48-18CC-4AC3-A3F3-F28DFBCB1211}" type="pres">
       <dgm:prSet presAssocID="{7FC2A184-9ACD-4D6F-8A05-ECB6D81DCCFF}" presName="hierChild5" presStyleCnt="0"/>
+      <dgm:spPr/>
+    </dgm:pt>
+    <dgm:pt modelId="{17B3ACA3-6A65-4BC9-BB53-C5E3E474F9B4}" type="pres">
+      <dgm:prSet presAssocID="{7333AEDC-9A26-4FFC-8C34-0E4C60E079C5}" presName="Name37" presStyleLbl="parChTrans1D2" presStyleIdx="6" presStyleCnt="9"/>
+      <dgm:spPr/>
+    </dgm:pt>
+    <dgm:pt modelId="{081BA0FC-16AA-407B-8512-3665398C10AD}" type="pres">
+      <dgm:prSet presAssocID="{60BF36D5-9DC1-4512-9F2A-A0A87F81FC4F}" presName="hierRoot2" presStyleCnt="0">
+        <dgm:presLayoutVars>
+          <dgm:hierBranch val="init"/>
+        </dgm:presLayoutVars>
+      </dgm:prSet>
+      <dgm:spPr/>
+    </dgm:pt>
+    <dgm:pt modelId="{CB0C1CBF-C5FB-4035-97B1-11277BF4E312}" type="pres">
+      <dgm:prSet presAssocID="{60BF36D5-9DC1-4512-9F2A-A0A87F81FC4F}" presName="rootComposite" presStyleCnt="0"/>
+      <dgm:spPr/>
+    </dgm:pt>
+    <dgm:pt modelId="{59417B43-77B8-411C-9063-DE837E2A2925}" type="pres">
+      <dgm:prSet presAssocID="{60BF36D5-9DC1-4512-9F2A-A0A87F81FC4F}" presName="rootText" presStyleLbl="node2" presStyleIdx="6" presStyleCnt="9">
+        <dgm:presLayoutVars>
+          <dgm:chPref val="3"/>
+        </dgm:presLayoutVars>
+      </dgm:prSet>
+      <dgm:spPr/>
+      <dgm:t>
+        <a:bodyPr/>
+        <a:lstStyle/>
+        <a:p>
+          <a:endParaRPr lang="sl-SI"/>
+        </a:p>
+      </dgm:t>
+    </dgm:pt>
+    <dgm:pt modelId="{A3DF84E8-A5F8-4A71-BD3B-320A1854F8D8}" type="pres">
+      <dgm:prSet presAssocID="{60BF36D5-9DC1-4512-9F2A-A0A87F81FC4F}" presName="rootConnector" presStyleLbl="node2" presStyleIdx="6" presStyleCnt="9"/>
+      <dgm:spPr/>
+      <dgm:t>
+        <a:bodyPr/>
+        <a:lstStyle/>
+        <a:p>
+          <a:endParaRPr lang="sl-SI"/>
+        </a:p>
+      </dgm:t>
+    </dgm:pt>
+    <dgm:pt modelId="{7FB330AE-D82A-4C80-863A-D76BFA580A7F}" type="pres">
+      <dgm:prSet presAssocID="{60BF36D5-9DC1-4512-9F2A-A0A87F81FC4F}" presName="hierChild4" presStyleCnt="0"/>
+      <dgm:spPr/>
+    </dgm:pt>
+    <dgm:pt modelId="{39B910E3-5374-448C-8D8E-587329E522BC}" type="pres">
+      <dgm:prSet presAssocID="{60BF36D5-9DC1-4512-9F2A-A0A87F81FC4F}" presName="hierChild5" presStyleCnt="0"/>
       <dgm:spPr/>
     </dgm:pt>
     <dgm:pt modelId="{AE74BB3B-A1B4-4A78-838B-2D76D40C2F0A}" type="pres">
@@ -2327,18 +2594,39 @@
         </dgm:presLayoutVars>
       </dgm:prSet>
       <dgm:spPr/>
+      <dgm:t>
+        <a:bodyPr/>
+        <a:lstStyle/>
+        <a:p>
+          <a:endParaRPr lang="sl-SI"/>
+        </a:p>
+      </dgm:t>
     </dgm:pt>
     <dgm:pt modelId="{E0F28F34-04C7-4121-8BCA-175B5415D2DF}" type="pres">
       <dgm:prSet presAssocID="{6D1F6841-BC95-4A29-BFA1-F8681173C0C9}" presName="rootConnector1" presStyleLbl="node1" presStyleIdx="0" presStyleCnt="0"/>
       <dgm:spPr/>
+      <dgm:t>
+        <a:bodyPr/>
+        <a:lstStyle/>
+        <a:p>
+          <a:endParaRPr lang="sl-SI"/>
+        </a:p>
+      </dgm:t>
     </dgm:pt>
     <dgm:pt modelId="{21721975-E31B-43A5-A735-924F5AD93305}" type="pres">
       <dgm:prSet presAssocID="{6D1F6841-BC95-4A29-BFA1-F8681173C0C9}" presName="hierChild2" presStyleCnt="0"/>
       <dgm:spPr/>
     </dgm:pt>
     <dgm:pt modelId="{F500EE83-7895-4638-AF58-762414267811}" type="pres">
-      <dgm:prSet presAssocID="{650FC456-60B2-4244-90DC-CC2124CA0CCE}" presName="Name37" presStyleLbl="parChTrans1D2" presStyleIdx="6" presStyleCnt="8"/>
-      <dgm:spPr/>
+      <dgm:prSet presAssocID="{650FC456-60B2-4244-90DC-CC2124CA0CCE}" presName="Name37" presStyleLbl="parChTrans1D2" presStyleIdx="7" presStyleCnt="9"/>
+      <dgm:spPr/>
+      <dgm:t>
+        <a:bodyPr/>
+        <a:lstStyle/>
+        <a:p>
+          <a:endParaRPr lang="sl-SI"/>
+        </a:p>
+      </dgm:t>
     </dgm:pt>
     <dgm:pt modelId="{5121A11E-3EBD-4C48-AAB5-DC003D8794E9}" type="pres">
       <dgm:prSet presAssocID="{B85A3A0E-02E3-44C7-837E-6B16E8A061FC}" presName="hierRoot2" presStyleCnt="0">
@@ -2353,16 +2641,30 @@
       <dgm:spPr/>
     </dgm:pt>
     <dgm:pt modelId="{FA8F88E7-1CDD-440D-99A9-A65D28EEDA98}" type="pres">
-      <dgm:prSet presAssocID="{B85A3A0E-02E3-44C7-837E-6B16E8A061FC}" presName="rootText" presStyleLbl="node2" presStyleIdx="6" presStyleCnt="8">
+      <dgm:prSet presAssocID="{B85A3A0E-02E3-44C7-837E-6B16E8A061FC}" presName="rootText" presStyleLbl="node2" presStyleIdx="7" presStyleCnt="9">
         <dgm:presLayoutVars>
           <dgm:chPref val="3"/>
         </dgm:presLayoutVars>
       </dgm:prSet>
       <dgm:spPr/>
+      <dgm:t>
+        <a:bodyPr/>
+        <a:lstStyle/>
+        <a:p>
+          <a:endParaRPr lang="sl-SI"/>
+        </a:p>
+      </dgm:t>
     </dgm:pt>
     <dgm:pt modelId="{5ACA8085-FEFE-4D80-9C61-6D86B5827076}" type="pres">
-      <dgm:prSet presAssocID="{B85A3A0E-02E3-44C7-837E-6B16E8A061FC}" presName="rootConnector" presStyleLbl="node2" presStyleIdx="6" presStyleCnt="8"/>
-      <dgm:spPr/>
+      <dgm:prSet presAssocID="{B85A3A0E-02E3-44C7-837E-6B16E8A061FC}" presName="rootConnector" presStyleLbl="node2" presStyleIdx="7" presStyleCnt="9"/>
+      <dgm:spPr/>
+      <dgm:t>
+        <a:bodyPr/>
+        <a:lstStyle/>
+        <a:p>
+          <a:endParaRPr lang="sl-SI"/>
+        </a:p>
+      </dgm:t>
     </dgm:pt>
     <dgm:pt modelId="{13518C7F-B770-40E4-8D54-E1CF9C06CF0E}" type="pres">
       <dgm:prSet presAssocID="{B85A3A0E-02E3-44C7-837E-6B16E8A061FC}" presName="hierChild4" presStyleCnt="0"/>
@@ -2373,8 +2675,15 @@
       <dgm:spPr/>
     </dgm:pt>
     <dgm:pt modelId="{8E1008A1-DCCB-46F4-A542-25A46E27A3E3}" type="pres">
-      <dgm:prSet presAssocID="{80136218-33FB-4C56-8CD6-0BCDAFCA2F8D}" presName="Name37" presStyleLbl="parChTrans1D2" presStyleIdx="7" presStyleCnt="8"/>
-      <dgm:spPr/>
+      <dgm:prSet presAssocID="{80136218-33FB-4C56-8CD6-0BCDAFCA2F8D}" presName="Name37" presStyleLbl="parChTrans1D2" presStyleIdx="8" presStyleCnt="9"/>
+      <dgm:spPr/>
+      <dgm:t>
+        <a:bodyPr/>
+        <a:lstStyle/>
+        <a:p>
+          <a:endParaRPr lang="sl-SI"/>
+        </a:p>
+      </dgm:t>
     </dgm:pt>
     <dgm:pt modelId="{5240DC4F-9166-475E-975D-560FE0B111CE}" type="pres">
       <dgm:prSet presAssocID="{1F51918A-A1A4-45DE-A3C9-35EEB58F68D2}" presName="hierRoot2" presStyleCnt="0">
@@ -2389,16 +2698,30 @@
       <dgm:spPr/>
     </dgm:pt>
     <dgm:pt modelId="{B9D39496-9576-43C6-9350-CABBC4A98325}" type="pres">
-      <dgm:prSet presAssocID="{1F51918A-A1A4-45DE-A3C9-35EEB58F68D2}" presName="rootText" presStyleLbl="node2" presStyleIdx="7" presStyleCnt="8">
+      <dgm:prSet presAssocID="{1F51918A-A1A4-45DE-A3C9-35EEB58F68D2}" presName="rootText" presStyleLbl="node2" presStyleIdx="8" presStyleCnt="9">
         <dgm:presLayoutVars>
           <dgm:chPref val="3"/>
         </dgm:presLayoutVars>
       </dgm:prSet>
       <dgm:spPr/>
+      <dgm:t>
+        <a:bodyPr/>
+        <a:lstStyle/>
+        <a:p>
+          <a:endParaRPr lang="sl-SI"/>
+        </a:p>
+      </dgm:t>
     </dgm:pt>
     <dgm:pt modelId="{206C8B98-2C87-4847-A19C-A415D7F9649C}" type="pres">
-      <dgm:prSet presAssocID="{1F51918A-A1A4-45DE-A3C9-35EEB58F68D2}" presName="rootConnector" presStyleLbl="node2" presStyleIdx="7" presStyleCnt="8"/>
-      <dgm:spPr/>
+      <dgm:prSet presAssocID="{1F51918A-A1A4-45DE-A3C9-35EEB58F68D2}" presName="rootConnector" presStyleLbl="node2" presStyleIdx="8" presStyleCnt="9"/>
+      <dgm:spPr/>
+      <dgm:t>
+        <a:bodyPr/>
+        <a:lstStyle/>
+        <a:p>
+          <a:endParaRPr lang="sl-SI"/>
+        </a:p>
+      </dgm:t>
     </dgm:pt>
     <dgm:pt modelId="{AEC51CEF-48A8-4217-A6F4-45B8D391FB15}" type="pres">
       <dgm:prSet presAssocID="{1F51918A-A1A4-45DE-A3C9-35EEB58F68D2}" presName="hierChild4" presStyleCnt="0"/>
@@ -2431,10 +2754,24 @@
         </dgm:presLayoutVars>
       </dgm:prSet>
       <dgm:spPr/>
+      <dgm:t>
+        <a:bodyPr/>
+        <a:lstStyle/>
+        <a:p>
+          <a:endParaRPr lang="sl-SI"/>
+        </a:p>
+      </dgm:t>
     </dgm:pt>
     <dgm:pt modelId="{F6620325-ACB1-4697-9DEB-0585EB9BC02E}" type="pres">
       <dgm:prSet presAssocID="{E6F3A2EA-0AAF-433F-99CE-55EA94C237BA}" presName="rootConnector1" presStyleLbl="node1" presStyleIdx="0" presStyleCnt="0"/>
       <dgm:spPr/>
+      <dgm:t>
+        <a:bodyPr/>
+        <a:lstStyle/>
+        <a:p>
+          <a:endParaRPr lang="sl-SI"/>
+        </a:p>
+      </dgm:t>
     </dgm:pt>
     <dgm:pt modelId="{F2188814-1ABC-4AAD-938E-DF5DCA5F8FA1}" type="pres">
       <dgm:prSet presAssocID="{E6F3A2EA-0AAF-433F-99CE-55EA94C237BA}" presName="hierChild2" presStyleCnt="0"/>
@@ -2463,10 +2800,24 @@
         </dgm:presLayoutVars>
       </dgm:prSet>
       <dgm:spPr/>
+      <dgm:t>
+        <a:bodyPr/>
+        <a:lstStyle/>
+        <a:p>
+          <a:endParaRPr lang="sl-SI"/>
+        </a:p>
+      </dgm:t>
     </dgm:pt>
     <dgm:pt modelId="{96687509-416D-4F29-AD6C-2E42C90A4A0C}" type="pres">
       <dgm:prSet presAssocID="{F0F433CF-7CF4-4543-838F-56D3A6F5D8FA}" presName="rootConnector1" presStyleLbl="node1" presStyleIdx="0" presStyleCnt="0"/>
       <dgm:spPr/>
+      <dgm:t>
+        <a:bodyPr/>
+        <a:lstStyle/>
+        <a:p>
+          <a:endParaRPr lang="sl-SI"/>
+        </a:p>
+      </dgm:t>
     </dgm:pt>
     <dgm:pt modelId="{62F1BD9E-6471-4BAF-8D0E-BE973310C363}" type="pres">
       <dgm:prSet presAssocID="{F0F433CF-7CF4-4543-838F-56D3A6F5D8FA}" presName="hierChild2" presStyleCnt="0"/>
@@ -2478,158 +2829,169 @@
     </dgm:pt>
   </dgm:ptLst>
   <dgm:cxnLst>
-    <dgm:cxn modelId="{CFBF1BAA-0419-4E44-95EA-8AD977A84227}" type="presOf" srcId="{7FC2A184-9ACD-4D6F-8A05-ECB6D81DCCFF}" destId="{8F90D261-7CE9-44F2-9654-26DFFC1F48EB}" srcOrd="0" destOrd="0" presId="urn:microsoft.com/office/officeart/2005/8/layout/orgChart1"/>
-    <dgm:cxn modelId="{589FD3D4-C078-4201-8C4A-DFCA75E51E65}" type="presOf" srcId="{5EA3B2E8-3CA0-4992-8306-AB0EE458B88E}" destId="{4B713695-FF0D-423F-9E68-CF17FC778E5A}" srcOrd="1" destOrd="0" presId="urn:microsoft.com/office/officeart/2005/8/layout/orgChart1"/>
-    <dgm:cxn modelId="{2582D5EB-18F5-4DFE-AB02-B173E44C1500}" type="presOf" srcId="{FC0938EA-4DBE-45FC-BF7B-9BA02C8A65BD}" destId="{7E2032E2-2B2E-46CC-8C6C-63C1FD102CA9}" srcOrd="1" destOrd="0" presId="urn:microsoft.com/office/officeart/2005/8/layout/orgChart1"/>
-    <dgm:cxn modelId="{3E68CB9B-5332-4D96-B0C6-B4426297095B}" type="presOf" srcId="{174515CF-D874-4CEB-8CF9-613198050329}" destId="{1FDE557D-9DED-46F6-9C50-EB0A5ECF968F}" srcOrd="1" destOrd="0" presId="urn:microsoft.com/office/officeart/2005/8/layout/orgChart1"/>
-    <dgm:cxn modelId="{47AC46D7-3C5C-423E-9BE0-75BAEF286811}" type="presOf" srcId="{1F51918A-A1A4-45DE-A3C9-35EEB58F68D2}" destId="{B9D39496-9576-43C6-9350-CABBC4A98325}" srcOrd="0" destOrd="0" presId="urn:microsoft.com/office/officeart/2005/8/layout/orgChart1"/>
-    <dgm:cxn modelId="{FC827585-A0E4-4F3A-B801-F87FD234E39E}" type="presOf" srcId="{FBAA42D8-3F9B-40CA-96D7-C54799BFBB5E}" destId="{9E18C7B8-E1FF-43A2-B6ED-8D7737C2D562}" srcOrd="0" destOrd="0" presId="urn:microsoft.com/office/officeart/2005/8/layout/orgChart1"/>
-    <dgm:cxn modelId="{D133442B-95FC-493E-BA3C-7B96320C4758}" type="presOf" srcId="{7EF6C9EB-55B3-4242-ADE6-DA1511FC0B76}" destId="{176B50E5-7C65-4743-B03D-E7A475D4EF7E}" srcOrd="0" destOrd="0" presId="urn:microsoft.com/office/officeart/2005/8/layout/orgChart1"/>
+    <dgm:cxn modelId="{61E8E3A1-B1CB-4BAB-8C52-466571523317}" type="presOf" srcId="{1F51918A-A1A4-45DE-A3C9-35EEB58F68D2}" destId="{B9D39496-9576-43C6-9350-CABBC4A98325}" srcOrd="0" destOrd="0" presId="urn:microsoft.com/office/officeart/2005/8/layout/orgChart1"/>
+    <dgm:cxn modelId="{20DAE069-BA31-47BD-B1A8-412F6E859CAE}" type="presOf" srcId="{DE15FC94-BCFC-49B5-A985-64F5FF7B5476}" destId="{EE635069-82F8-44A5-88D7-14567C99BBC3}" srcOrd="0" destOrd="0" presId="urn:microsoft.com/office/officeart/2005/8/layout/orgChart1"/>
+    <dgm:cxn modelId="{84152B13-9D62-4B00-B05A-80537CE2F0B7}" type="presOf" srcId="{7EF6C9EB-55B3-4242-ADE6-DA1511FC0B76}" destId="{A6CE055F-2933-4A56-82B7-ACEFBCA8C47C}" srcOrd="1" destOrd="0" presId="urn:microsoft.com/office/officeart/2005/8/layout/orgChart1"/>
+    <dgm:cxn modelId="{27C4EB3F-BB86-4879-B8AC-A0462C86E7AC}" type="presOf" srcId="{0C19E17E-00C7-42E5-BD06-A1E4C628CB82}" destId="{A5A768F0-FF47-4B39-B224-B922349EB86F}" srcOrd="0" destOrd="0" presId="urn:microsoft.com/office/officeart/2005/8/layout/orgChart1"/>
+    <dgm:cxn modelId="{D3A60902-66DC-4510-86D8-590CE989A3F9}" type="presOf" srcId="{5EA3B2E8-3CA0-4992-8306-AB0EE458B88E}" destId="{4B713695-FF0D-423F-9E68-CF17FC778E5A}" srcOrd="1" destOrd="0" presId="urn:microsoft.com/office/officeart/2005/8/layout/orgChart1"/>
     <dgm:cxn modelId="{80C75B58-2DA7-46E7-BB27-97F48F688A11}" srcId="{FA45FDF6-8AB3-45F3-AC8D-1F40613C3B67}" destId="{6D1F6841-BC95-4A29-BFA1-F8681173C0C9}" srcOrd="4" destOrd="0" parTransId="{7E475093-9F86-49F1-B282-C8DD6A9B23E5}" sibTransId="{B3C707FF-648C-440E-8B0C-E5F4643D149C}"/>
-    <dgm:cxn modelId="{02B13304-C738-4A2C-AFB1-481D30F66E8B}" type="presOf" srcId="{05909F10-0F6B-44C8-AFC1-13292B288AFC}" destId="{FD04A57A-93FA-4D85-A7CB-2BDA185E2A2E}" srcOrd="0" destOrd="0" presId="urn:microsoft.com/office/officeart/2005/8/layout/orgChart1"/>
-    <dgm:cxn modelId="{E7372874-EE3E-4F46-A3B9-66FF58DDB2EC}" type="presOf" srcId="{FC0938EA-4DBE-45FC-BF7B-9BA02C8A65BD}" destId="{30ADABAD-A274-4D10-90AE-A044C92FA109}" srcOrd="0" destOrd="0" presId="urn:microsoft.com/office/officeart/2005/8/layout/orgChart1"/>
-    <dgm:cxn modelId="{DDB6C050-3C69-4A89-9306-6CEA0A274E4E}" type="presOf" srcId="{6D1F6841-BC95-4A29-BFA1-F8681173C0C9}" destId="{E0F28F34-04C7-4121-8BCA-175B5415D2DF}" srcOrd="1" destOrd="0" presId="urn:microsoft.com/office/officeart/2005/8/layout/orgChart1"/>
+    <dgm:cxn modelId="{E5FB85C0-37E2-45CE-BDB1-93914FD81A96}" type="presOf" srcId="{7EF6C9EB-55B3-4242-ADE6-DA1511FC0B76}" destId="{176B50E5-7C65-4743-B03D-E7A475D4EF7E}" srcOrd="0" destOrd="0" presId="urn:microsoft.com/office/officeart/2005/8/layout/orgChart1"/>
+    <dgm:cxn modelId="{E1763693-D5DD-4585-B08A-43F36B7ECBCB}" type="presOf" srcId="{FBAA42D8-3F9B-40CA-96D7-C54799BFBB5E}" destId="{9E18C7B8-E1FF-43A2-B6ED-8D7737C2D562}" srcOrd="0" destOrd="0" presId="urn:microsoft.com/office/officeart/2005/8/layout/orgChart1"/>
+    <dgm:cxn modelId="{A3DEDADE-EE33-4B4D-9C5E-9608F2A5A2C3}" type="presOf" srcId="{F0F433CF-7CF4-4543-838F-56D3A6F5D8FA}" destId="{96687509-416D-4F29-AD6C-2E42C90A4A0C}" srcOrd="1" destOrd="0" presId="urn:microsoft.com/office/officeart/2005/8/layout/orgChart1"/>
     <dgm:cxn modelId="{5D6DD99A-3E1D-4889-9843-5764B4836116}" srcId="{0C19E17E-00C7-42E5-BD06-A1E4C628CB82}" destId="{5EA3B2E8-3CA0-4992-8306-AB0EE458B88E}" srcOrd="0" destOrd="0" parTransId="{18C30F55-B10F-46DA-AE99-9A3D891F04AF}" sibTransId="{BC9A3979-8F5A-4D33-833E-9F2FBD9D95D9}"/>
-    <dgm:cxn modelId="{A581C187-EF17-46AD-968D-15C0635A67E2}" type="presOf" srcId="{DE15FC94-BCFC-49B5-A985-64F5FF7B5476}" destId="{C4AC7809-CEAB-4CA7-B523-FCC1BDB2B11C}" srcOrd="1" destOrd="0" presId="urn:microsoft.com/office/officeart/2005/8/layout/orgChart1"/>
-    <dgm:cxn modelId="{EF88622E-2B59-4B6E-A40D-A98D55D69F88}" type="presOf" srcId="{FA45FDF6-8AB3-45F3-AC8D-1F40613C3B67}" destId="{4A093BFA-BD90-48DB-A390-CA977625D0E8}" srcOrd="0" destOrd="0" presId="urn:microsoft.com/office/officeart/2005/8/layout/orgChart1"/>
-    <dgm:cxn modelId="{90F9EB87-239F-4135-8334-39CE8A67681D}" type="presOf" srcId="{0C19E17E-00C7-42E5-BD06-A1E4C628CB82}" destId="{96CF3E48-20CB-4823-822C-2F7F67FE66DF}" srcOrd="1" destOrd="0" presId="urn:microsoft.com/office/officeart/2005/8/layout/orgChart1"/>
-    <dgm:cxn modelId="{D2D34BB8-17B1-4931-99A4-4AFAA7052E29}" type="presOf" srcId="{4C6590AD-FE77-4F4D-B3AD-2C6A7B963655}" destId="{1EB657A9-4DBF-46A0-A27A-9A881EA90522}" srcOrd="1" destOrd="0" presId="urn:microsoft.com/office/officeart/2005/8/layout/orgChart1"/>
+    <dgm:cxn modelId="{B78B78C0-C062-44C8-A83F-88ECDA905591}" type="presOf" srcId="{FC0938EA-4DBE-45FC-BF7B-9BA02C8A65BD}" destId="{30ADABAD-A274-4D10-90AE-A044C92FA109}" srcOrd="0" destOrd="0" presId="urn:microsoft.com/office/officeart/2005/8/layout/orgChart1"/>
+    <dgm:cxn modelId="{9998DB43-C437-4011-AE0A-B2C16DB21E12}" type="presOf" srcId="{6D1F6841-BC95-4A29-BFA1-F8681173C0C9}" destId="{E0F28F34-04C7-4121-8BCA-175B5415D2DF}" srcOrd="1" destOrd="0" presId="urn:microsoft.com/office/officeart/2005/8/layout/orgChart1"/>
+    <dgm:cxn modelId="{38CE20EF-A62F-4863-A938-89AE8111E61A}" type="presOf" srcId="{7333AEDC-9A26-4FFC-8C34-0E4C60E079C5}" destId="{17B3ACA3-6A65-4BC9-BB53-C5E3E474F9B4}" srcOrd="0" destOrd="0" presId="urn:microsoft.com/office/officeart/2005/8/layout/orgChart1"/>
+    <dgm:cxn modelId="{949BE25D-945C-4D3A-BF52-3B2EFC021867}" type="presOf" srcId="{F0F433CF-7CF4-4543-838F-56D3A6F5D8FA}" destId="{4939E3D7-0C78-4250-B766-BDED74867437}" srcOrd="0" destOrd="0" presId="urn:microsoft.com/office/officeart/2005/8/layout/orgChart1"/>
+    <dgm:cxn modelId="{28267D2B-76D2-42F2-A75B-398927F7ED1C}" type="presOf" srcId="{60BF36D5-9DC1-4512-9F2A-A0A87F81FC4F}" destId="{A3DF84E8-A5F8-4A71-BD3B-320A1854F8D8}" srcOrd="1" destOrd="0" presId="urn:microsoft.com/office/officeart/2005/8/layout/orgChart1"/>
     <dgm:cxn modelId="{0475507B-DEE4-44C8-9E52-EFA50C45A539}" srcId="{FA45FDF6-8AB3-45F3-AC8D-1F40613C3B67}" destId="{7EF6C9EB-55B3-4242-ADE6-DA1511FC0B76}" srcOrd="0" destOrd="0" parTransId="{8EDA0684-5D88-41E3-BF45-A7AE1CC46E53}" sibTransId="{7A7023A4-339C-4A69-8A32-776F48B08A0A}"/>
-    <dgm:cxn modelId="{572F8B0F-9220-4995-9BE3-F91517792D3D}" type="presOf" srcId="{7FC2A184-9ACD-4D6F-8A05-ECB6D81DCCFF}" destId="{F5A551B5-B713-403F-B1B1-6D0A8F1A3DC4}" srcOrd="1" destOrd="0" presId="urn:microsoft.com/office/officeart/2005/8/layout/orgChart1"/>
-    <dgm:cxn modelId="{1C9E9B98-6597-4B86-AE1D-395CEC7198C9}" type="presOf" srcId="{93DCCC77-2331-4FCB-A0A9-48C9C730488C}" destId="{842D2CEE-0004-489C-8D60-7C10E0A20DE0}" srcOrd="0" destOrd="0" presId="urn:microsoft.com/office/officeart/2005/8/layout/orgChart1"/>
-    <dgm:cxn modelId="{6EC72564-AAD5-4764-9C8A-A495E06C67AC}" type="presOf" srcId="{F5F42D05-1E37-46F1-A3E7-BFB8A58B50CA}" destId="{40C593C2-8357-43E3-BD7F-41F5E13FFE7F}" srcOrd="0" destOrd="0" presId="urn:microsoft.com/office/officeart/2005/8/layout/orgChart1"/>
-    <dgm:cxn modelId="{F8EF9491-8F09-4B28-8E72-541DFD09A310}" type="presOf" srcId="{94730474-1958-44E6-84A1-0BD8AF699D9C}" destId="{937D9D07-B74D-4E21-AAC2-D5156B22277F}" srcOrd="1" destOrd="0" presId="urn:microsoft.com/office/officeart/2005/8/layout/orgChart1"/>
-    <dgm:cxn modelId="{BE186B6F-B038-4C4C-BDA4-0AAF1F1CE5AF}" type="presOf" srcId="{E6F3A2EA-0AAF-433F-99CE-55EA94C237BA}" destId="{8581227B-4EC3-445B-B66F-C6F6BA7CDE62}" srcOrd="0" destOrd="0" presId="urn:microsoft.com/office/officeart/2005/8/layout/orgChart1"/>
+    <dgm:cxn modelId="{1DA9F558-6034-4E9E-B0EC-3BF34855AE5A}" type="presOf" srcId="{E6F3A2EA-0AAF-433F-99CE-55EA94C237BA}" destId="{F6620325-ACB1-4697-9DEB-0585EB9BC02E}" srcOrd="1" destOrd="0" presId="urn:microsoft.com/office/officeart/2005/8/layout/orgChart1"/>
+    <dgm:cxn modelId="{801E610B-562A-44F9-8F28-8A6D66F639A4}" type="presOf" srcId="{A6EA1097-583F-4CA7-9351-166E5878518A}" destId="{C9F28702-8513-41AE-8EB9-F9AB9D8FA438}" srcOrd="0" destOrd="0" presId="urn:microsoft.com/office/officeart/2005/8/layout/orgChart1"/>
+    <dgm:cxn modelId="{8D414388-4252-40C5-A2D4-45630472CE69}" type="presOf" srcId="{1F51918A-A1A4-45DE-A3C9-35EEB58F68D2}" destId="{206C8B98-2C87-4847-A19C-A415D7F9649C}" srcOrd="1" destOrd="0" presId="urn:microsoft.com/office/officeart/2005/8/layout/orgChart1"/>
+    <dgm:cxn modelId="{E5DE1B60-6935-408F-A502-B0587181A66A}" type="presOf" srcId="{80136218-33FB-4C56-8CD6-0BCDAFCA2F8D}" destId="{8E1008A1-DCCB-46F4-A542-25A46E27A3E3}" srcOrd="0" destOrd="0" presId="urn:microsoft.com/office/officeart/2005/8/layout/orgChart1"/>
+    <dgm:cxn modelId="{EE3ED864-BAB0-4732-B98A-99E18F32CA1C}" type="presOf" srcId="{93DCCC77-2331-4FCB-A0A9-48C9C730488C}" destId="{842D2CEE-0004-489C-8D60-7C10E0A20DE0}" srcOrd="0" destOrd="0" presId="urn:microsoft.com/office/officeart/2005/8/layout/orgChart1"/>
+    <dgm:cxn modelId="{AB1506D6-801F-4C70-9AAA-E2CDADA96AD0}" type="presOf" srcId="{650FC456-60B2-4244-90DC-CC2124CA0CCE}" destId="{F500EE83-7895-4638-AF58-762414267811}" srcOrd="0" destOrd="0" presId="urn:microsoft.com/office/officeart/2005/8/layout/orgChart1"/>
+    <dgm:cxn modelId="{A0865360-7A3B-4C65-92B2-010F3EEE1C3A}" type="presOf" srcId="{7FC2A184-9ACD-4D6F-8A05-ECB6D81DCCFF}" destId="{F5A551B5-B713-403F-B1B1-6D0A8F1A3DC4}" srcOrd="1" destOrd="0" presId="urn:microsoft.com/office/officeart/2005/8/layout/orgChart1"/>
+    <dgm:cxn modelId="{AF2C7E41-E73B-44B6-8AAE-0310C268EBDB}" type="presOf" srcId="{B85A3A0E-02E3-44C7-837E-6B16E8A061FC}" destId="{5ACA8085-FEFE-4D80-9C61-6D86B5827076}" srcOrd="1" destOrd="0" presId="urn:microsoft.com/office/officeart/2005/8/layout/orgChart1"/>
+    <dgm:cxn modelId="{141F6C12-6D85-4DA3-9685-CD4CF271D881}" type="presOf" srcId="{60BF36D5-9DC1-4512-9F2A-A0A87F81FC4F}" destId="{59417B43-77B8-411C-9063-DE837E2A2925}" srcOrd="0" destOrd="0" presId="urn:microsoft.com/office/officeart/2005/8/layout/orgChart1"/>
+    <dgm:cxn modelId="{E0C2EC0A-F087-4FF6-AA9E-BF7D86630A29}" type="presOf" srcId="{581FD445-001D-4AB6-8A2D-89BB6CAE5784}" destId="{11D6BC8D-FC13-44A5-9F69-D032ABFCFAB4}" srcOrd="1" destOrd="0" presId="urn:microsoft.com/office/officeart/2005/8/layout/orgChart1"/>
     <dgm:cxn modelId="{FCCE89B8-9B8F-4190-86F8-92ECC46CA43C}" srcId="{FA45FDF6-8AB3-45F3-AC8D-1F40613C3B67}" destId="{4C6590AD-FE77-4F4D-B3AD-2C6A7B963655}" srcOrd="3" destOrd="0" parTransId="{4AB664B6-1961-4043-ACDD-AA91CD93C39E}" sibTransId="{4EDFB6ED-E9EC-4E90-9491-69B356089705}"/>
-    <dgm:cxn modelId="{70634F3F-0B91-4234-855B-2C7CF05601A1}" type="presOf" srcId="{80136218-33FB-4C56-8CD6-0BCDAFCA2F8D}" destId="{8E1008A1-DCCB-46F4-A542-25A46E27A3E3}" srcOrd="0" destOrd="0" presId="urn:microsoft.com/office/officeart/2005/8/layout/orgChart1"/>
+    <dgm:cxn modelId="{A3CBC986-F42B-43CE-B396-8008C7E79535}" type="presOf" srcId="{94730474-1958-44E6-84A1-0BD8AF699D9C}" destId="{937D9D07-B74D-4E21-AAC2-D5156B22277F}" srcOrd="1" destOrd="0" presId="urn:microsoft.com/office/officeart/2005/8/layout/orgChart1"/>
     <dgm:cxn modelId="{27EBAD55-BD62-4BDF-B494-E8B2C3B88194}" srcId="{FA45FDF6-8AB3-45F3-AC8D-1F40613C3B67}" destId="{0C19E17E-00C7-42E5-BD06-A1E4C628CB82}" srcOrd="2" destOrd="0" parTransId="{1B0F4C98-21D6-462C-958A-85CABB0782E7}" sibTransId="{AB9692B5-1BE2-491E-8F91-F84139E56BF9}"/>
-    <dgm:cxn modelId="{206842E3-596A-45B0-8E8C-B67386177E03}" type="presOf" srcId="{18C30F55-B10F-46DA-AE99-9A3D891F04AF}" destId="{AC779119-CB8D-4A04-809F-0EADFA376682}" srcOrd="0" destOrd="0" presId="urn:microsoft.com/office/officeart/2005/8/layout/orgChart1"/>
-    <dgm:cxn modelId="{3EBF7DC0-069D-4231-8F78-CB3C92CE0915}" type="presOf" srcId="{174515CF-D874-4CEB-8CF9-613198050329}" destId="{899EC6BC-7FDF-47B0-B549-A7C356B36800}" srcOrd="0" destOrd="0" presId="urn:microsoft.com/office/officeart/2005/8/layout/orgChart1"/>
+    <dgm:cxn modelId="{D200E82A-C3E4-4298-B892-B4ECD967471F}" type="presOf" srcId="{E6F3A2EA-0AAF-433F-99CE-55EA94C237BA}" destId="{8581227B-4EC3-445B-B66F-C6F6BA7CDE62}" srcOrd="0" destOrd="0" presId="urn:microsoft.com/office/officeart/2005/8/layout/orgChart1"/>
+    <dgm:cxn modelId="{229549D0-118E-4ED7-A69B-5B1BE26EE27E}" type="presOf" srcId="{B85A3A0E-02E3-44C7-837E-6B16E8A061FC}" destId="{FA8F88E7-1CDD-440D-99A9-A65D28EEDA98}" srcOrd="0" destOrd="0" presId="urn:microsoft.com/office/officeart/2005/8/layout/orgChart1"/>
+    <dgm:cxn modelId="{506E6454-A8A7-41D4-A0D3-8EEBB3B14FFC}" type="presOf" srcId="{5EA3B2E8-3CA0-4992-8306-AB0EE458B88E}" destId="{A428BFA1-1750-4D96-A951-6EF431AABD01}" srcOrd="0" destOrd="0" presId="urn:microsoft.com/office/officeart/2005/8/layout/orgChart1"/>
+    <dgm:cxn modelId="{35FC8EBC-92CF-41B3-B754-F1C5AEA446BC}" type="presOf" srcId="{6D1F6841-BC95-4A29-BFA1-F8681173C0C9}" destId="{91463DC8-C541-4009-B7D3-7E6EA9DBB30A}" srcOrd="0" destOrd="0" presId="urn:microsoft.com/office/officeart/2005/8/layout/orgChart1"/>
+    <dgm:cxn modelId="{3BF1A8B3-6F91-4D3B-8EF1-0904DB5B8259}" type="presOf" srcId="{4C6590AD-FE77-4F4D-B3AD-2C6A7B963655}" destId="{F5E3248D-151B-4610-AB07-16B89760C9A1}" srcOrd="0" destOrd="0" presId="urn:microsoft.com/office/officeart/2005/8/layout/orgChart1"/>
     <dgm:cxn modelId="{02B62A3A-9278-46D4-948D-84095B33D8CC}" srcId="{FA45FDF6-8AB3-45F3-AC8D-1F40613C3B67}" destId="{F0F433CF-7CF4-4543-838F-56D3A6F5D8FA}" srcOrd="6" destOrd="0" parTransId="{ADD23B2E-3405-4098-A99E-9F0DA50830FC}" sibTransId="{4B82A6AA-1B67-40A4-B125-4CF64455EAF7}"/>
-    <dgm:cxn modelId="{6BC8CE13-B8B8-40C0-B550-A59194DDD547}" type="presOf" srcId="{B85A3A0E-02E3-44C7-837E-6B16E8A061FC}" destId="{FA8F88E7-1CDD-440D-99A9-A65D28EEDA98}" srcOrd="0" destOrd="0" presId="urn:microsoft.com/office/officeart/2005/8/layout/orgChart1"/>
-    <dgm:cxn modelId="{60D5AC4A-304E-42E0-9111-F1A90C599183}" type="presOf" srcId="{7EF6C9EB-55B3-4242-ADE6-DA1511FC0B76}" destId="{A6CE055F-2933-4A56-82B7-ACEFBCA8C47C}" srcOrd="1" destOrd="0" presId="urn:microsoft.com/office/officeart/2005/8/layout/orgChart1"/>
-    <dgm:cxn modelId="{CEB6C29B-1023-47BB-9830-CCCB93645F81}" type="presOf" srcId="{581FD445-001D-4AB6-8A2D-89BB6CAE5784}" destId="{1B8BD508-D588-4E48-AEC2-3971CE2DEE04}" srcOrd="0" destOrd="0" presId="urn:microsoft.com/office/officeart/2005/8/layout/orgChart1"/>
-    <dgm:cxn modelId="{3C2794F6-69C1-46C5-9BB1-B973192E2C79}" type="presOf" srcId="{94730474-1958-44E6-84A1-0BD8AF699D9C}" destId="{31419103-A24F-4423-91F1-B23638B43CD5}" srcOrd="0" destOrd="0" presId="urn:microsoft.com/office/officeart/2005/8/layout/orgChart1"/>
-    <dgm:cxn modelId="{4BA3BEED-EC01-4E67-9FD0-4FF5653601CE}" type="presOf" srcId="{A6EA1097-583F-4CA7-9351-166E5878518A}" destId="{C9F28702-8513-41AE-8EB9-F9AB9D8FA438}" srcOrd="0" destOrd="0" presId="urn:microsoft.com/office/officeart/2005/8/layout/orgChart1"/>
+    <dgm:cxn modelId="{74617A23-DDD4-45E5-9C60-4A1609030B50}" type="presOf" srcId="{581FD445-001D-4AB6-8A2D-89BB6CAE5784}" destId="{1B8BD508-D588-4E48-AEC2-3971CE2DEE04}" srcOrd="0" destOrd="0" presId="urn:microsoft.com/office/officeart/2005/8/layout/orgChart1"/>
+    <dgm:cxn modelId="{3CD323C4-330A-48FA-9D1C-7A3DBAA85B78}" type="presOf" srcId="{94730474-1958-44E6-84A1-0BD8AF699D9C}" destId="{31419103-A24F-4423-91F1-B23638B43CD5}" srcOrd="0" destOrd="0" presId="urn:microsoft.com/office/officeart/2005/8/layout/orgChart1"/>
     <dgm:cxn modelId="{88828633-62E3-4C0B-88C7-CE956F8EDE94}" srcId="{FA45FDF6-8AB3-45F3-AC8D-1F40613C3B67}" destId="{174515CF-D874-4CEB-8CF9-613198050329}" srcOrd="1" destOrd="0" parTransId="{6F0E11E4-ECD9-4DA5-916C-740C35782185}" sibTransId="{5A316226-7DEA-46CE-8174-A5D9F864320C}"/>
-    <dgm:cxn modelId="{973FCCBB-92A7-4453-9D59-83A574886293}" type="presOf" srcId="{E6F3A2EA-0AAF-433F-99CE-55EA94C237BA}" destId="{F6620325-ACB1-4697-9DEB-0585EB9BC02E}" srcOrd="1" destOrd="0" presId="urn:microsoft.com/office/officeart/2005/8/layout/orgChart1"/>
-    <dgm:cxn modelId="{9B73815E-5D91-4E18-9C43-F222BB93822A}" type="presOf" srcId="{DE15FC94-BCFC-49B5-A985-64F5FF7B5476}" destId="{EE635069-82F8-44A5-88D7-14567C99BBC3}" srcOrd="0" destOrd="0" presId="urn:microsoft.com/office/officeart/2005/8/layout/orgChart1"/>
+    <dgm:cxn modelId="{3C0DD032-15EB-42F4-8DC9-2EDA9891B435}" type="presOf" srcId="{DE15FC94-BCFC-49B5-A985-64F5FF7B5476}" destId="{C4AC7809-CEAB-4CA7-B523-FCC1BDB2B11C}" srcOrd="1" destOrd="0" presId="urn:microsoft.com/office/officeart/2005/8/layout/orgChart1"/>
+    <dgm:cxn modelId="{0A7E404E-1A17-4AC1-8132-BF173E5DDA00}" type="presOf" srcId="{0C19E17E-00C7-42E5-BD06-A1E4C628CB82}" destId="{96CF3E48-20CB-4823-822C-2F7F67FE66DF}" srcOrd="1" destOrd="0" presId="urn:microsoft.com/office/officeart/2005/8/layout/orgChart1"/>
+    <dgm:cxn modelId="{6C42060C-511E-4E51-941B-98D6E9C32DFE}" type="presOf" srcId="{7FC2A184-9ACD-4D6F-8A05-ECB6D81DCCFF}" destId="{8F90D261-7CE9-44F2-9654-26DFFC1F48EB}" srcOrd="0" destOrd="0" presId="urn:microsoft.com/office/officeart/2005/8/layout/orgChart1"/>
     <dgm:cxn modelId="{BA399BF3-1CED-46D1-BE70-DB8E2312305F}" srcId="{0C19E17E-00C7-42E5-BD06-A1E4C628CB82}" destId="{FC0938EA-4DBE-45FC-BF7B-9BA02C8A65BD}" srcOrd="2" destOrd="0" parTransId="{93DCCC77-2331-4FCB-A0A9-48C9C730488C}" sibTransId="{2255AC02-069F-4927-B046-F4F1B42CFE59}"/>
-    <dgm:cxn modelId="{E522DFB4-0971-4099-B351-19FD0F44F9A8}" type="presOf" srcId="{581FD445-001D-4AB6-8A2D-89BB6CAE5784}" destId="{11D6BC8D-FC13-44A5-9F69-D032ABFCFAB4}" srcOrd="1" destOrd="0" presId="urn:microsoft.com/office/officeart/2005/8/layout/orgChart1"/>
-    <dgm:cxn modelId="{05B98E7D-A206-46C3-AB5B-8C3F3A831BA9}" type="presOf" srcId="{F0F433CF-7CF4-4543-838F-56D3A6F5D8FA}" destId="{4939E3D7-0C78-4250-B766-BDED74867437}" srcOrd="0" destOrd="0" presId="urn:microsoft.com/office/officeart/2005/8/layout/orgChart1"/>
-    <dgm:cxn modelId="{721A8922-FAE6-4F8E-953C-002FE2232767}" type="presOf" srcId="{1F51918A-A1A4-45DE-A3C9-35EEB58F68D2}" destId="{206C8B98-2C87-4847-A19C-A415D7F9649C}" srcOrd="1" destOrd="0" presId="urn:microsoft.com/office/officeart/2005/8/layout/orgChart1"/>
+    <dgm:cxn modelId="{BD1AB6E6-88FB-4C74-8376-763A9CD871FB}" srcId="{4C6590AD-FE77-4F4D-B3AD-2C6A7B963655}" destId="{60BF36D5-9DC1-4512-9F2A-A0A87F81FC4F}" srcOrd="3" destOrd="0" parTransId="{7333AEDC-9A26-4FFC-8C34-0E4C60E079C5}" sibTransId="{B5D0AD79-7532-4955-BA34-8ADCD1AEA9C2}"/>
+    <dgm:cxn modelId="{C483C182-7850-4DDB-BC85-3D4E29049494}" type="presOf" srcId="{4C6590AD-FE77-4F4D-B3AD-2C6A7B963655}" destId="{1EB657A9-4DBF-46A0-A27A-9A881EA90522}" srcOrd="1" destOrd="0" presId="urn:microsoft.com/office/officeart/2005/8/layout/orgChart1"/>
+    <dgm:cxn modelId="{2B95E67A-0907-4AD6-936C-C0FE3AF24F9B}" type="presOf" srcId="{174515CF-D874-4CEB-8CF9-613198050329}" destId="{1FDE557D-9DED-46F6-9C50-EB0A5ECF968F}" srcOrd="1" destOrd="0" presId="urn:microsoft.com/office/officeart/2005/8/layout/orgChart1"/>
     <dgm:cxn modelId="{34A811D1-51EA-416E-AB66-F0A601962115}" srcId="{4C6590AD-FE77-4F4D-B3AD-2C6A7B963655}" destId="{7FC2A184-9ACD-4D6F-8A05-ECB6D81DCCFF}" srcOrd="2" destOrd="0" parTransId="{F5F42D05-1E37-46F1-A3E7-BFB8A58B50CA}" sibTransId="{A8366275-59AF-4649-B94C-7716FC288327}"/>
-    <dgm:cxn modelId="{41CCD97E-3C67-4818-B480-5EC9AB3C5E58}" type="presOf" srcId="{4C6590AD-FE77-4F4D-B3AD-2C6A7B963655}" destId="{F5E3248D-151B-4610-AB07-16B89760C9A1}" srcOrd="0" destOrd="0" presId="urn:microsoft.com/office/officeart/2005/8/layout/orgChart1"/>
+    <dgm:cxn modelId="{60F673B8-9C43-4CCB-8DE5-C839FF0F8F87}" type="presOf" srcId="{FA45FDF6-8AB3-45F3-AC8D-1F40613C3B67}" destId="{4A093BFA-BD90-48DB-A390-CA977625D0E8}" srcOrd="0" destOrd="0" presId="urn:microsoft.com/office/officeart/2005/8/layout/orgChart1"/>
+    <dgm:cxn modelId="{7D312185-0671-4C65-98E1-F0A733B350BB}" type="presOf" srcId="{FC0938EA-4DBE-45FC-BF7B-9BA02C8A65BD}" destId="{7E2032E2-2B2E-46CC-8C6C-63C1FD102CA9}" srcOrd="1" destOrd="0" presId="urn:microsoft.com/office/officeart/2005/8/layout/orgChart1"/>
+    <dgm:cxn modelId="{4F3C5373-B07D-49C7-B26B-5C0BA4547335}" type="presOf" srcId="{18C30F55-B10F-46DA-AE99-9A3D891F04AF}" destId="{AC779119-CB8D-4A04-809F-0EADFA376682}" srcOrd="0" destOrd="0" presId="urn:microsoft.com/office/officeart/2005/8/layout/orgChart1"/>
     <dgm:cxn modelId="{733D12AA-0F1F-40B8-AEA2-F72ED2760BCB}" srcId="{4C6590AD-FE77-4F4D-B3AD-2C6A7B963655}" destId="{DE15FC94-BCFC-49B5-A985-64F5FF7B5476}" srcOrd="0" destOrd="0" parTransId="{05909F10-0F6B-44C8-AFC1-13292B288AFC}" sibTransId="{3F76C37B-9D2A-4545-B48B-5E5DC369E938}"/>
-    <dgm:cxn modelId="{4433DDA3-59D8-4D9D-967A-DD8E61108B24}" type="presOf" srcId="{0C19E17E-00C7-42E5-BD06-A1E4C628CB82}" destId="{A5A768F0-FF47-4B39-B224-B922349EB86F}" srcOrd="0" destOrd="0" presId="urn:microsoft.com/office/officeart/2005/8/layout/orgChart1"/>
-    <dgm:cxn modelId="{EE069FA5-2549-48E0-B2CF-37212C47BF1C}" type="presOf" srcId="{5EA3B2E8-3CA0-4992-8306-AB0EE458B88E}" destId="{A428BFA1-1750-4D96-A951-6EF431AABD01}" srcOrd="0" destOrd="0" presId="urn:microsoft.com/office/officeart/2005/8/layout/orgChart1"/>
-    <dgm:cxn modelId="{F9343CF9-795B-4D7B-A870-1B35A5FEA1D1}" type="presOf" srcId="{F0F433CF-7CF4-4543-838F-56D3A6F5D8FA}" destId="{96687509-416D-4F29-AD6C-2E42C90A4A0C}" srcOrd="1" destOrd="0" presId="urn:microsoft.com/office/officeart/2005/8/layout/orgChart1"/>
-    <dgm:cxn modelId="{A089F374-FC47-466A-ABCF-39E06849A2F1}" type="presOf" srcId="{6D1F6841-BC95-4A29-BFA1-F8681173C0C9}" destId="{91463DC8-C541-4009-B7D3-7E6EA9DBB30A}" srcOrd="0" destOrd="0" presId="urn:microsoft.com/office/officeart/2005/8/layout/orgChart1"/>
-    <dgm:cxn modelId="{77C2C6F3-EED2-414B-B956-D3D4DE84722F}" type="presOf" srcId="{650FC456-60B2-4244-90DC-CC2124CA0CCE}" destId="{F500EE83-7895-4638-AF58-762414267811}" srcOrd="0" destOrd="0" presId="urn:microsoft.com/office/officeart/2005/8/layout/orgChart1"/>
+    <dgm:cxn modelId="{09B18FD7-3CBA-44F9-A77E-FECA4F147E28}" type="presOf" srcId="{05909F10-0F6B-44C8-AFC1-13292B288AFC}" destId="{FD04A57A-93FA-4D85-A7CB-2BDA185E2A2E}" srcOrd="0" destOrd="0" presId="urn:microsoft.com/office/officeart/2005/8/layout/orgChart1"/>
     <dgm:cxn modelId="{A7507728-F9FA-49D4-B6FC-BC1A5265A856}" srcId="{6D1F6841-BC95-4A29-BFA1-F8681173C0C9}" destId="{B85A3A0E-02E3-44C7-837E-6B16E8A061FC}" srcOrd="0" destOrd="0" parTransId="{650FC456-60B2-4244-90DC-CC2124CA0CCE}" sibTransId="{F932A41E-F96E-45FC-ADB1-1B00774F720C}"/>
+    <dgm:cxn modelId="{FF9D8D6D-1F4F-4EA7-B376-377429828E48}" type="presOf" srcId="{F5F42D05-1E37-46F1-A3E7-BFB8A58B50CA}" destId="{40C593C2-8357-43E3-BD7F-41F5E13FFE7F}" srcOrd="0" destOrd="0" presId="urn:microsoft.com/office/officeart/2005/8/layout/orgChart1"/>
     <dgm:cxn modelId="{2A9B1F04-A29C-4B10-8731-040C856C26CF}" srcId="{0C19E17E-00C7-42E5-BD06-A1E4C628CB82}" destId="{94730474-1958-44E6-84A1-0BD8AF699D9C}" srcOrd="1" destOrd="0" parTransId="{FBAA42D8-3F9B-40CA-96D7-C54799BFBB5E}" sibTransId="{FB6E4FE3-F5CC-401D-90C4-0587AD38AF40}"/>
     <dgm:cxn modelId="{EC3C3CF0-D7EA-4CA7-85B2-9A1218EC2299}" srcId="{FA45FDF6-8AB3-45F3-AC8D-1F40613C3B67}" destId="{E6F3A2EA-0AAF-433F-99CE-55EA94C237BA}" srcOrd="5" destOrd="0" parTransId="{C678B550-BE01-4A8A-A06F-098FC1BF4871}" sibTransId="{D862CCD2-278C-412C-B75E-B625254899BC}"/>
     <dgm:cxn modelId="{DB7560DE-7710-4525-BECC-9B80162E2A43}" srcId="{6D1F6841-BC95-4A29-BFA1-F8681173C0C9}" destId="{1F51918A-A1A4-45DE-A3C9-35EEB58F68D2}" srcOrd="1" destOrd="0" parTransId="{80136218-33FB-4C56-8CD6-0BCDAFCA2F8D}" sibTransId="{4AACC907-751A-4DB2-8E88-22DB444CF950}"/>
-    <dgm:cxn modelId="{AE47ADFA-36B3-405C-A8F3-181D981570D6}" type="presOf" srcId="{B85A3A0E-02E3-44C7-837E-6B16E8A061FC}" destId="{5ACA8085-FEFE-4D80-9C61-6D86B5827076}" srcOrd="1" destOrd="0" presId="urn:microsoft.com/office/officeart/2005/8/layout/orgChart1"/>
+    <dgm:cxn modelId="{1B9646D9-A9AD-41EC-9C16-908D6F8A7DD3}" type="presOf" srcId="{174515CF-D874-4CEB-8CF9-613198050329}" destId="{899EC6BC-7FDF-47B0-B549-A7C356B36800}" srcOrd="0" destOrd="0" presId="urn:microsoft.com/office/officeart/2005/8/layout/orgChart1"/>
     <dgm:cxn modelId="{F66AD7E6-4FAD-417B-8242-72D221D378DB}" srcId="{4C6590AD-FE77-4F4D-B3AD-2C6A7B963655}" destId="{581FD445-001D-4AB6-8A2D-89BB6CAE5784}" srcOrd="1" destOrd="0" parTransId="{A6EA1097-583F-4CA7-9351-166E5878518A}" sibTransId="{42182F4D-4712-4A87-B95A-81F9A3536BF6}"/>
-    <dgm:cxn modelId="{0F0C7B39-AA8E-487D-8E77-3575215C38A7}" type="presParOf" srcId="{4A093BFA-BD90-48DB-A390-CA977625D0E8}" destId="{3424166C-8EE8-4A80-A642-575FFCF295A8}" srcOrd="0" destOrd="0" presId="urn:microsoft.com/office/officeart/2005/8/layout/orgChart1"/>
-    <dgm:cxn modelId="{59A762E1-7B6A-4E94-8D0F-6055BC26F7E7}" type="presParOf" srcId="{3424166C-8EE8-4A80-A642-575FFCF295A8}" destId="{AA4C597E-8595-4114-91F0-84E82AB2C84D}" srcOrd="0" destOrd="0" presId="urn:microsoft.com/office/officeart/2005/8/layout/orgChart1"/>
-    <dgm:cxn modelId="{B27858BF-B1CC-45E8-BEEC-9388C9D41645}" type="presParOf" srcId="{AA4C597E-8595-4114-91F0-84E82AB2C84D}" destId="{176B50E5-7C65-4743-B03D-E7A475D4EF7E}" srcOrd="0" destOrd="0" presId="urn:microsoft.com/office/officeart/2005/8/layout/orgChart1"/>
-    <dgm:cxn modelId="{7C0676DA-75C9-4FF3-8B48-8ADE84876202}" type="presParOf" srcId="{AA4C597E-8595-4114-91F0-84E82AB2C84D}" destId="{A6CE055F-2933-4A56-82B7-ACEFBCA8C47C}" srcOrd="1" destOrd="0" presId="urn:microsoft.com/office/officeart/2005/8/layout/orgChart1"/>
-    <dgm:cxn modelId="{86D1CA42-7569-4B35-95B5-77E3B6153878}" type="presParOf" srcId="{3424166C-8EE8-4A80-A642-575FFCF295A8}" destId="{E2BB31F1-759C-4D75-8C95-C9ED5CC866E4}" srcOrd="1" destOrd="0" presId="urn:microsoft.com/office/officeart/2005/8/layout/orgChart1"/>
-    <dgm:cxn modelId="{7A94AB90-0010-4D93-AC9F-9255E5065BB9}" type="presParOf" srcId="{3424166C-8EE8-4A80-A642-575FFCF295A8}" destId="{65D500A1-B460-4002-BC2A-26C547ADE793}" srcOrd="2" destOrd="0" presId="urn:microsoft.com/office/officeart/2005/8/layout/orgChart1"/>
-    <dgm:cxn modelId="{35A970AF-2BC6-436B-A086-DAF1F161642B}" type="presParOf" srcId="{4A093BFA-BD90-48DB-A390-CA977625D0E8}" destId="{CD5FB66E-807F-47C6-9452-AD6E66A2E3AC}" srcOrd="1" destOrd="0" presId="urn:microsoft.com/office/officeart/2005/8/layout/orgChart1"/>
-    <dgm:cxn modelId="{2D23B8CB-0FA3-4C6B-9E1D-3BEB3A978946}" type="presParOf" srcId="{CD5FB66E-807F-47C6-9452-AD6E66A2E3AC}" destId="{461EBA11-C442-4CA6-9757-835CBED507BE}" srcOrd="0" destOrd="0" presId="urn:microsoft.com/office/officeart/2005/8/layout/orgChart1"/>
-    <dgm:cxn modelId="{A54CAF80-8EA1-4A96-8CA6-196B82C7025F}" type="presParOf" srcId="{461EBA11-C442-4CA6-9757-835CBED507BE}" destId="{899EC6BC-7FDF-47B0-B549-A7C356B36800}" srcOrd="0" destOrd="0" presId="urn:microsoft.com/office/officeart/2005/8/layout/orgChart1"/>
-    <dgm:cxn modelId="{0C35152E-7359-436C-9F14-6D7670B4855C}" type="presParOf" srcId="{461EBA11-C442-4CA6-9757-835CBED507BE}" destId="{1FDE557D-9DED-46F6-9C50-EB0A5ECF968F}" srcOrd="1" destOrd="0" presId="urn:microsoft.com/office/officeart/2005/8/layout/orgChart1"/>
-    <dgm:cxn modelId="{6310BDF5-8676-42C7-BE8C-C068A855BD8A}" type="presParOf" srcId="{CD5FB66E-807F-47C6-9452-AD6E66A2E3AC}" destId="{13ABC67D-D551-4E1C-83D0-6C5BDEAEEECD}" srcOrd="1" destOrd="0" presId="urn:microsoft.com/office/officeart/2005/8/layout/orgChart1"/>
-    <dgm:cxn modelId="{9FC6189B-386B-4008-857D-11254A0B8B5C}" type="presParOf" srcId="{CD5FB66E-807F-47C6-9452-AD6E66A2E3AC}" destId="{0147E1BF-2D40-4357-AF27-F91FC85AEB2D}" srcOrd="2" destOrd="0" presId="urn:microsoft.com/office/officeart/2005/8/layout/orgChart1"/>
-    <dgm:cxn modelId="{0AA73D31-C7F6-4ADB-AC76-3A512A0049FA}" type="presParOf" srcId="{4A093BFA-BD90-48DB-A390-CA977625D0E8}" destId="{FD8EF3FB-0BBA-4E24-A057-363AA433B84A}" srcOrd="2" destOrd="0" presId="urn:microsoft.com/office/officeart/2005/8/layout/orgChart1"/>
-    <dgm:cxn modelId="{2FB5BB6C-446C-44CC-A606-65091DB3C2F3}" type="presParOf" srcId="{FD8EF3FB-0BBA-4E24-A057-363AA433B84A}" destId="{5E9D8F8C-E8A8-4D42-84FE-B7B7BFDBB5E4}" srcOrd="0" destOrd="0" presId="urn:microsoft.com/office/officeart/2005/8/layout/orgChart1"/>
-    <dgm:cxn modelId="{C60FF366-3886-409C-B7CB-5E1EA75B9CC2}" type="presParOf" srcId="{5E9D8F8C-E8A8-4D42-84FE-B7B7BFDBB5E4}" destId="{A5A768F0-FF47-4B39-B224-B922349EB86F}" srcOrd="0" destOrd="0" presId="urn:microsoft.com/office/officeart/2005/8/layout/orgChart1"/>
-    <dgm:cxn modelId="{32154E29-7482-4BAB-BB68-F85F1994B115}" type="presParOf" srcId="{5E9D8F8C-E8A8-4D42-84FE-B7B7BFDBB5E4}" destId="{96CF3E48-20CB-4823-822C-2F7F67FE66DF}" srcOrd="1" destOrd="0" presId="urn:microsoft.com/office/officeart/2005/8/layout/orgChart1"/>
-    <dgm:cxn modelId="{5E397585-2350-4F4D-8AAD-28A59F31EE9A}" type="presParOf" srcId="{FD8EF3FB-0BBA-4E24-A057-363AA433B84A}" destId="{9E89117D-50F8-4CDA-A9FF-94D5BBB86BD3}" srcOrd="1" destOrd="0" presId="urn:microsoft.com/office/officeart/2005/8/layout/orgChart1"/>
-    <dgm:cxn modelId="{F32A5704-B9EB-45A2-B558-35E6C76EE5A3}" type="presParOf" srcId="{9E89117D-50F8-4CDA-A9FF-94D5BBB86BD3}" destId="{AC779119-CB8D-4A04-809F-0EADFA376682}" srcOrd="0" destOrd="0" presId="urn:microsoft.com/office/officeart/2005/8/layout/orgChart1"/>
-    <dgm:cxn modelId="{0D883902-EF9E-42C7-A721-CE0FF39964DB}" type="presParOf" srcId="{9E89117D-50F8-4CDA-A9FF-94D5BBB86BD3}" destId="{31EFDCF1-E019-4CF2-88F8-C6AFBAE94752}" srcOrd="1" destOrd="0" presId="urn:microsoft.com/office/officeart/2005/8/layout/orgChart1"/>
-    <dgm:cxn modelId="{AECD0DA1-1B0F-420A-BFF6-0B82279126DA}" type="presParOf" srcId="{31EFDCF1-E019-4CF2-88F8-C6AFBAE94752}" destId="{1EA42E4B-1D6A-4B7E-906D-A7F6EDEACC54}" srcOrd="0" destOrd="0" presId="urn:microsoft.com/office/officeart/2005/8/layout/orgChart1"/>
-    <dgm:cxn modelId="{AFA5E75A-10BE-4064-AF00-AC353BC06955}" type="presParOf" srcId="{1EA42E4B-1D6A-4B7E-906D-A7F6EDEACC54}" destId="{A428BFA1-1750-4D96-A951-6EF431AABD01}" srcOrd="0" destOrd="0" presId="urn:microsoft.com/office/officeart/2005/8/layout/orgChart1"/>
-    <dgm:cxn modelId="{A9086D04-B3B3-44A1-AA0F-AE19E964B3C4}" type="presParOf" srcId="{1EA42E4B-1D6A-4B7E-906D-A7F6EDEACC54}" destId="{4B713695-FF0D-423F-9E68-CF17FC778E5A}" srcOrd="1" destOrd="0" presId="urn:microsoft.com/office/officeart/2005/8/layout/orgChart1"/>
-    <dgm:cxn modelId="{4303ED30-0DEB-4CA4-9945-552B194A392C}" type="presParOf" srcId="{31EFDCF1-E019-4CF2-88F8-C6AFBAE94752}" destId="{33EC697D-2AA2-4EEC-A609-C69B6377F3CD}" srcOrd="1" destOrd="0" presId="urn:microsoft.com/office/officeart/2005/8/layout/orgChart1"/>
-    <dgm:cxn modelId="{CCF65609-E090-44D6-A4A9-D629019A782E}" type="presParOf" srcId="{31EFDCF1-E019-4CF2-88F8-C6AFBAE94752}" destId="{00AF131D-6CB8-472B-BC8F-890B2FC53BC4}" srcOrd="2" destOrd="0" presId="urn:microsoft.com/office/officeart/2005/8/layout/orgChart1"/>
-    <dgm:cxn modelId="{8C343174-B699-4475-9A9A-98D2AFA685D7}" type="presParOf" srcId="{9E89117D-50F8-4CDA-A9FF-94D5BBB86BD3}" destId="{9E18C7B8-E1FF-43A2-B6ED-8D7737C2D562}" srcOrd="2" destOrd="0" presId="urn:microsoft.com/office/officeart/2005/8/layout/orgChart1"/>
-    <dgm:cxn modelId="{93175336-C452-4AEE-856D-2B473EA75F1A}" type="presParOf" srcId="{9E89117D-50F8-4CDA-A9FF-94D5BBB86BD3}" destId="{F1DFF812-2AC4-4ADB-9EA3-CEBC704169A5}" srcOrd="3" destOrd="0" presId="urn:microsoft.com/office/officeart/2005/8/layout/orgChart1"/>
-    <dgm:cxn modelId="{D360940A-8C66-4B3F-A3F6-2090FDBCA567}" type="presParOf" srcId="{F1DFF812-2AC4-4ADB-9EA3-CEBC704169A5}" destId="{91CB4BA3-A1FB-4626-92A6-76F8BEBA12C1}" srcOrd="0" destOrd="0" presId="urn:microsoft.com/office/officeart/2005/8/layout/orgChart1"/>
-    <dgm:cxn modelId="{2FEF1C0D-71CD-491A-947E-D26F8239F4A7}" type="presParOf" srcId="{91CB4BA3-A1FB-4626-92A6-76F8BEBA12C1}" destId="{31419103-A24F-4423-91F1-B23638B43CD5}" srcOrd="0" destOrd="0" presId="urn:microsoft.com/office/officeart/2005/8/layout/orgChart1"/>
-    <dgm:cxn modelId="{2F433A32-7572-47A5-A976-35C87F2A41F1}" type="presParOf" srcId="{91CB4BA3-A1FB-4626-92A6-76F8BEBA12C1}" destId="{937D9D07-B74D-4E21-AAC2-D5156B22277F}" srcOrd="1" destOrd="0" presId="urn:microsoft.com/office/officeart/2005/8/layout/orgChart1"/>
-    <dgm:cxn modelId="{449D619C-3689-4755-90CA-E35CA5155EA3}" type="presParOf" srcId="{F1DFF812-2AC4-4ADB-9EA3-CEBC704169A5}" destId="{30F20434-8B44-490C-BB3C-784EDD22A5DC}" srcOrd="1" destOrd="0" presId="urn:microsoft.com/office/officeart/2005/8/layout/orgChart1"/>
-    <dgm:cxn modelId="{C8E61DD7-4E2A-4432-8C94-3BB4FE67DD23}" type="presParOf" srcId="{F1DFF812-2AC4-4ADB-9EA3-CEBC704169A5}" destId="{7D5DD2E0-C21D-4FB1-B0F1-FCF428E4DE36}" srcOrd="2" destOrd="0" presId="urn:microsoft.com/office/officeart/2005/8/layout/orgChart1"/>
-    <dgm:cxn modelId="{B2CA1525-C4C2-44B0-8E7F-2BC6EE0134DF}" type="presParOf" srcId="{9E89117D-50F8-4CDA-A9FF-94D5BBB86BD3}" destId="{842D2CEE-0004-489C-8D60-7C10E0A20DE0}" srcOrd="4" destOrd="0" presId="urn:microsoft.com/office/officeart/2005/8/layout/orgChart1"/>
-    <dgm:cxn modelId="{C37DF0EE-FD75-49E7-A2A6-93DA269B4BFE}" type="presParOf" srcId="{9E89117D-50F8-4CDA-A9FF-94D5BBB86BD3}" destId="{D28AAF79-1815-4D22-8D99-D52CD418B5F5}" srcOrd="5" destOrd="0" presId="urn:microsoft.com/office/officeart/2005/8/layout/orgChart1"/>
-    <dgm:cxn modelId="{CAD117F5-2720-4F8E-92E8-A8071C75C8FD}" type="presParOf" srcId="{D28AAF79-1815-4D22-8D99-D52CD418B5F5}" destId="{B7431CB5-1F41-4077-A3F0-79045D9C99F3}" srcOrd="0" destOrd="0" presId="urn:microsoft.com/office/officeart/2005/8/layout/orgChart1"/>
-    <dgm:cxn modelId="{8F104F8F-262A-4E9C-8CF9-D9D03E3DE850}" type="presParOf" srcId="{B7431CB5-1F41-4077-A3F0-79045D9C99F3}" destId="{30ADABAD-A274-4D10-90AE-A044C92FA109}" srcOrd="0" destOrd="0" presId="urn:microsoft.com/office/officeart/2005/8/layout/orgChart1"/>
-    <dgm:cxn modelId="{31C4B967-873C-439C-81AC-61F06F6B6FFE}" type="presParOf" srcId="{B7431CB5-1F41-4077-A3F0-79045D9C99F3}" destId="{7E2032E2-2B2E-46CC-8C6C-63C1FD102CA9}" srcOrd="1" destOrd="0" presId="urn:microsoft.com/office/officeart/2005/8/layout/orgChart1"/>
-    <dgm:cxn modelId="{DA69A03A-18CE-49C5-A989-2BC2F1067AC5}" type="presParOf" srcId="{D28AAF79-1815-4D22-8D99-D52CD418B5F5}" destId="{1EA432FA-099E-46B7-9AE0-06E70A816BE2}" srcOrd="1" destOrd="0" presId="urn:microsoft.com/office/officeart/2005/8/layout/orgChart1"/>
-    <dgm:cxn modelId="{C8D12922-E6B2-4761-887D-92121E5EEBC0}" type="presParOf" srcId="{D28AAF79-1815-4D22-8D99-D52CD418B5F5}" destId="{74B69862-CF98-448D-8B10-AC7A9C717383}" srcOrd="2" destOrd="0" presId="urn:microsoft.com/office/officeart/2005/8/layout/orgChart1"/>
-    <dgm:cxn modelId="{ED7BB291-C2FF-4382-850A-53F49D7A631C}" type="presParOf" srcId="{FD8EF3FB-0BBA-4E24-A057-363AA433B84A}" destId="{E6F67DDB-B560-476A-9296-62D33071B1CC}" srcOrd="2" destOrd="0" presId="urn:microsoft.com/office/officeart/2005/8/layout/orgChart1"/>
-    <dgm:cxn modelId="{EF98E907-B1A0-4F02-BF9E-FC5D8F6C7EBE}" type="presParOf" srcId="{4A093BFA-BD90-48DB-A390-CA977625D0E8}" destId="{71E0D401-9D7D-4B58-97FF-C3A9F16B2B9C}" srcOrd="3" destOrd="0" presId="urn:microsoft.com/office/officeart/2005/8/layout/orgChart1"/>
-    <dgm:cxn modelId="{FCC240A8-207B-403D-B098-E29D46D7D18B}" type="presParOf" srcId="{71E0D401-9D7D-4B58-97FF-C3A9F16B2B9C}" destId="{757B25BF-8E2D-4E9B-9816-94483528BC61}" srcOrd="0" destOrd="0" presId="urn:microsoft.com/office/officeart/2005/8/layout/orgChart1"/>
-    <dgm:cxn modelId="{E05C895A-205D-4AFE-9582-86C341E5FE25}" type="presParOf" srcId="{757B25BF-8E2D-4E9B-9816-94483528BC61}" destId="{F5E3248D-151B-4610-AB07-16B89760C9A1}" srcOrd="0" destOrd="0" presId="urn:microsoft.com/office/officeart/2005/8/layout/orgChart1"/>
-    <dgm:cxn modelId="{7DB7C3ED-5D65-4E54-A63D-29ADA1781E3B}" type="presParOf" srcId="{757B25BF-8E2D-4E9B-9816-94483528BC61}" destId="{1EB657A9-4DBF-46A0-A27A-9A881EA90522}" srcOrd="1" destOrd="0" presId="urn:microsoft.com/office/officeart/2005/8/layout/orgChart1"/>
-    <dgm:cxn modelId="{505CF72E-7BE4-4ADE-A33D-9B4B14B4C5CF}" type="presParOf" srcId="{71E0D401-9D7D-4B58-97FF-C3A9F16B2B9C}" destId="{302E74C7-3B4B-4F2E-835F-4BE5076B6D51}" srcOrd="1" destOrd="0" presId="urn:microsoft.com/office/officeart/2005/8/layout/orgChart1"/>
-    <dgm:cxn modelId="{15AA04EE-C630-4C92-B2B6-D11E801DF513}" type="presParOf" srcId="{302E74C7-3B4B-4F2E-835F-4BE5076B6D51}" destId="{FD04A57A-93FA-4D85-A7CB-2BDA185E2A2E}" srcOrd="0" destOrd="0" presId="urn:microsoft.com/office/officeart/2005/8/layout/orgChart1"/>
-    <dgm:cxn modelId="{FD62FDB1-B1A8-4AD5-B285-96E1D4EB0969}" type="presParOf" srcId="{302E74C7-3B4B-4F2E-835F-4BE5076B6D51}" destId="{35F48C70-4210-4412-93B7-563EB9244424}" srcOrd="1" destOrd="0" presId="urn:microsoft.com/office/officeart/2005/8/layout/orgChart1"/>
-    <dgm:cxn modelId="{CAD03BB9-488C-475E-B599-2F448F76A1B8}" type="presParOf" srcId="{35F48C70-4210-4412-93B7-563EB9244424}" destId="{25D1FEA5-F078-4671-8E46-83AEB860E042}" srcOrd="0" destOrd="0" presId="urn:microsoft.com/office/officeart/2005/8/layout/orgChart1"/>
-    <dgm:cxn modelId="{05C4A24D-107C-47AA-BC20-F8EA90E7A12F}" type="presParOf" srcId="{25D1FEA5-F078-4671-8E46-83AEB860E042}" destId="{EE635069-82F8-44A5-88D7-14567C99BBC3}" srcOrd="0" destOrd="0" presId="urn:microsoft.com/office/officeart/2005/8/layout/orgChart1"/>
-    <dgm:cxn modelId="{9D98B74B-9CFB-4E69-BB78-FDC88207CDB8}" type="presParOf" srcId="{25D1FEA5-F078-4671-8E46-83AEB860E042}" destId="{C4AC7809-CEAB-4CA7-B523-FCC1BDB2B11C}" srcOrd="1" destOrd="0" presId="urn:microsoft.com/office/officeart/2005/8/layout/orgChart1"/>
-    <dgm:cxn modelId="{E8CD56F5-7916-44F9-8F54-C4748E87AD8F}" type="presParOf" srcId="{35F48C70-4210-4412-93B7-563EB9244424}" destId="{CF227473-09EB-4EA9-8871-3BD66C02135B}" srcOrd="1" destOrd="0" presId="urn:microsoft.com/office/officeart/2005/8/layout/orgChart1"/>
-    <dgm:cxn modelId="{25DDC0E9-671B-4863-8AD2-7526ADA47439}" type="presParOf" srcId="{35F48C70-4210-4412-93B7-563EB9244424}" destId="{7DEA6696-1627-465C-863D-757502697D5A}" srcOrd="2" destOrd="0" presId="urn:microsoft.com/office/officeart/2005/8/layout/orgChart1"/>
-    <dgm:cxn modelId="{57D28961-329C-4377-8373-6B4CED57CC57}" type="presParOf" srcId="{302E74C7-3B4B-4F2E-835F-4BE5076B6D51}" destId="{C9F28702-8513-41AE-8EB9-F9AB9D8FA438}" srcOrd="2" destOrd="0" presId="urn:microsoft.com/office/officeart/2005/8/layout/orgChart1"/>
-    <dgm:cxn modelId="{1033F171-27CB-4509-A0BB-30D1A59BBE86}" type="presParOf" srcId="{302E74C7-3B4B-4F2E-835F-4BE5076B6D51}" destId="{7886881E-DC02-4872-BA32-3E3CD52375FA}" srcOrd="3" destOrd="0" presId="urn:microsoft.com/office/officeart/2005/8/layout/orgChart1"/>
-    <dgm:cxn modelId="{AA179F7E-81EB-4DFB-9A3A-187042D8A21E}" type="presParOf" srcId="{7886881E-DC02-4872-BA32-3E3CD52375FA}" destId="{A0359425-14EA-4AD0-BA69-2AA72F6E0D78}" srcOrd="0" destOrd="0" presId="urn:microsoft.com/office/officeart/2005/8/layout/orgChart1"/>
-    <dgm:cxn modelId="{4878C5DC-7A64-4D67-ABF8-5BD8DB3A26F9}" type="presParOf" srcId="{A0359425-14EA-4AD0-BA69-2AA72F6E0D78}" destId="{1B8BD508-D588-4E48-AEC2-3971CE2DEE04}" srcOrd="0" destOrd="0" presId="urn:microsoft.com/office/officeart/2005/8/layout/orgChart1"/>
-    <dgm:cxn modelId="{82777DC4-B1BA-481B-8334-95FA5775D96F}" type="presParOf" srcId="{A0359425-14EA-4AD0-BA69-2AA72F6E0D78}" destId="{11D6BC8D-FC13-44A5-9F69-D032ABFCFAB4}" srcOrd="1" destOrd="0" presId="urn:microsoft.com/office/officeart/2005/8/layout/orgChart1"/>
-    <dgm:cxn modelId="{A4988CE4-92DD-4BCA-ADF2-C9BC3A03A658}" type="presParOf" srcId="{7886881E-DC02-4872-BA32-3E3CD52375FA}" destId="{16D2C211-297C-465D-B88B-AB0D3A2AF803}" srcOrd="1" destOrd="0" presId="urn:microsoft.com/office/officeart/2005/8/layout/orgChart1"/>
-    <dgm:cxn modelId="{265C93A4-3766-4805-BBB4-5CEF014363EB}" type="presParOf" srcId="{7886881E-DC02-4872-BA32-3E3CD52375FA}" destId="{F7F46EAD-E741-4508-A611-AFA375DDADE2}" srcOrd="2" destOrd="0" presId="urn:microsoft.com/office/officeart/2005/8/layout/orgChart1"/>
-    <dgm:cxn modelId="{852229FF-1A4E-41CB-882A-57D16263DA3F}" type="presParOf" srcId="{302E74C7-3B4B-4F2E-835F-4BE5076B6D51}" destId="{40C593C2-8357-43E3-BD7F-41F5E13FFE7F}" srcOrd="4" destOrd="0" presId="urn:microsoft.com/office/officeart/2005/8/layout/orgChart1"/>
-    <dgm:cxn modelId="{AF4CAEF5-538C-4146-8008-42321226FDC0}" type="presParOf" srcId="{302E74C7-3B4B-4F2E-835F-4BE5076B6D51}" destId="{B74223F9-2EB2-4967-885B-C96A14614DEC}" srcOrd="5" destOrd="0" presId="urn:microsoft.com/office/officeart/2005/8/layout/orgChart1"/>
-    <dgm:cxn modelId="{87EBABC6-298C-4189-AE28-F19739FEF300}" type="presParOf" srcId="{B74223F9-2EB2-4967-885B-C96A14614DEC}" destId="{BACE6B47-F236-4604-A47A-46E83A663379}" srcOrd="0" destOrd="0" presId="urn:microsoft.com/office/officeart/2005/8/layout/orgChart1"/>
-    <dgm:cxn modelId="{B7662352-EDBE-434F-9EB7-54B013412392}" type="presParOf" srcId="{BACE6B47-F236-4604-A47A-46E83A663379}" destId="{8F90D261-7CE9-44F2-9654-26DFFC1F48EB}" srcOrd="0" destOrd="0" presId="urn:microsoft.com/office/officeart/2005/8/layout/orgChart1"/>
-    <dgm:cxn modelId="{1EA5EA44-5B3E-4BB8-B0E2-8C87B4EDE41F}" type="presParOf" srcId="{BACE6B47-F236-4604-A47A-46E83A663379}" destId="{F5A551B5-B713-403F-B1B1-6D0A8F1A3DC4}" srcOrd="1" destOrd="0" presId="urn:microsoft.com/office/officeart/2005/8/layout/orgChart1"/>
-    <dgm:cxn modelId="{A397B3A6-948D-43FD-8181-745F0056E8A1}" type="presParOf" srcId="{B74223F9-2EB2-4967-885B-C96A14614DEC}" destId="{1176C6CD-31C5-4810-BC7D-5799BA5BBD5C}" srcOrd="1" destOrd="0" presId="urn:microsoft.com/office/officeart/2005/8/layout/orgChart1"/>
-    <dgm:cxn modelId="{C8B78F0A-0E1A-41F2-AD3B-DDE4A0928AB4}" type="presParOf" srcId="{B74223F9-2EB2-4967-885B-C96A14614DEC}" destId="{84A90A48-18CC-4AC3-A3F3-F28DFBCB1211}" srcOrd="2" destOrd="0" presId="urn:microsoft.com/office/officeart/2005/8/layout/orgChart1"/>
-    <dgm:cxn modelId="{74397EA1-5A69-4B53-9737-046A7F02680B}" type="presParOf" srcId="{71E0D401-9D7D-4B58-97FF-C3A9F16B2B9C}" destId="{AE74BB3B-A1B4-4A78-838B-2D76D40C2F0A}" srcOrd="2" destOrd="0" presId="urn:microsoft.com/office/officeart/2005/8/layout/orgChart1"/>
-    <dgm:cxn modelId="{D45F9CAB-6937-4A49-902C-163F28593E70}" type="presParOf" srcId="{4A093BFA-BD90-48DB-A390-CA977625D0E8}" destId="{7B336B62-8B62-4717-AEAF-CA8C90E82881}" srcOrd="4" destOrd="0" presId="urn:microsoft.com/office/officeart/2005/8/layout/orgChart1"/>
-    <dgm:cxn modelId="{49FAC66D-3D08-40A6-A8CF-B920F6109A21}" type="presParOf" srcId="{7B336B62-8B62-4717-AEAF-CA8C90E82881}" destId="{BC392BE3-FC92-43E2-B083-5939492A8925}" srcOrd="0" destOrd="0" presId="urn:microsoft.com/office/officeart/2005/8/layout/orgChart1"/>
-    <dgm:cxn modelId="{F87C7276-D1F8-499B-A44C-B47B56CD9A21}" type="presParOf" srcId="{BC392BE3-FC92-43E2-B083-5939492A8925}" destId="{91463DC8-C541-4009-B7D3-7E6EA9DBB30A}" srcOrd="0" destOrd="0" presId="urn:microsoft.com/office/officeart/2005/8/layout/orgChart1"/>
-    <dgm:cxn modelId="{F7A45C38-5C63-4E17-9F9A-85EF301F8AAC}" type="presParOf" srcId="{BC392BE3-FC92-43E2-B083-5939492A8925}" destId="{E0F28F34-04C7-4121-8BCA-175B5415D2DF}" srcOrd="1" destOrd="0" presId="urn:microsoft.com/office/officeart/2005/8/layout/orgChart1"/>
-    <dgm:cxn modelId="{484DB10E-7F32-4963-87A5-1AAFC6336231}" type="presParOf" srcId="{7B336B62-8B62-4717-AEAF-CA8C90E82881}" destId="{21721975-E31B-43A5-A735-924F5AD93305}" srcOrd="1" destOrd="0" presId="urn:microsoft.com/office/officeart/2005/8/layout/orgChart1"/>
-    <dgm:cxn modelId="{F4083967-E195-41FB-8EC9-47ED81236536}" type="presParOf" srcId="{21721975-E31B-43A5-A735-924F5AD93305}" destId="{F500EE83-7895-4638-AF58-762414267811}" srcOrd="0" destOrd="0" presId="urn:microsoft.com/office/officeart/2005/8/layout/orgChart1"/>
-    <dgm:cxn modelId="{3332415A-23E7-4282-9D2B-9781A22439E7}" type="presParOf" srcId="{21721975-E31B-43A5-A735-924F5AD93305}" destId="{5121A11E-3EBD-4C48-AAB5-DC003D8794E9}" srcOrd="1" destOrd="0" presId="urn:microsoft.com/office/officeart/2005/8/layout/orgChart1"/>
-    <dgm:cxn modelId="{9344D042-180B-4D7A-AC19-F04C7CD088C2}" type="presParOf" srcId="{5121A11E-3EBD-4C48-AAB5-DC003D8794E9}" destId="{087D389E-25D1-4B6A-84C2-020D99FFCC98}" srcOrd="0" destOrd="0" presId="urn:microsoft.com/office/officeart/2005/8/layout/orgChart1"/>
-    <dgm:cxn modelId="{60AB9FC7-C46F-4F3B-9C63-A53BA1F3DAF3}" type="presParOf" srcId="{087D389E-25D1-4B6A-84C2-020D99FFCC98}" destId="{FA8F88E7-1CDD-440D-99A9-A65D28EEDA98}" srcOrd="0" destOrd="0" presId="urn:microsoft.com/office/officeart/2005/8/layout/orgChart1"/>
-    <dgm:cxn modelId="{C561B963-6713-4D12-91F1-ADF8C1366A57}" type="presParOf" srcId="{087D389E-25D1-4B6A-84C2-020D99FFCC98}" destId="{5ACA8085-FEFE-4D80-9C61-6D86B5827076}" srcOrd="1" destOrd="0" presId="urn:microsoft.com/office/officeart/2005/8/layout/orgChart1"/>
-    <dgm:cxn modelId="{D15F6AE2-374D-44DE-81D1-C6313D17ECC3}" type="presParOf" srcId="{5121A11E-3EBD-4C48-AAB5-DC003D8794E9}" destId="{13518C7F-B770-40E4-8D54-E1CF9C06CF0E}" srcOrd="1" destOrd="0" presId="urn:microsoft.com/office/officeart/2005/8/layout/orgChart1"/>
-    <dgm:cxn modelId="{0AE0E98E-6E3A-4B02-9D3B-20B5E62DAEB9}" type="presParOf" srcId="{5121A11E-3EBD-4C48-AAB5-DC003D8794E9}" destId="{AC75A9CC-71CD-46B6-888D-13ED3D880411}" srcOrd="2" destOrd="0" presId="urn:microsoft.com/office/officeart/2005/8/layout/orgChart1"/>
-    <dgm:cxn modelId="{E169E71B-5F1B-4207-8695-9553334B3FBF}" type="presParOf" srcId="{21721975-E31B-43A5-A735-924F5AD93305}" destId="{8E1008A1-DCCB-46F4-A542-25A46E27A3E3}" srcOrd="2" destOrd="0" presId="urn:microsoft.com/office/officeart/2005/8/layout/orgChart1"/>
-    <dgm:cxn modelId="{958A466E-E83A-42E8-9517-D8888C90C222}" type="presParOf" srcId="{21721975-E31B-43A5-A735-924F5AD93305}" destId="{5240DC4F-9166-475E-975D-560FE0B111CE}" srcOrd="3" destOrd="0" presId="urn:microsoft.com/office/officeart/2005/8/layout/orgChart1"/>
-    <dgm:cxn modelId="{FA501374-D8FE-4A0A-AF68-A93D8E8B50E8}" type="presParOf" srcId="{5240DC4F-9166-475E-975D-560FE0B111CE}" destId="{459E2907-26AA-4A58-BC85-EAB901C60FA5}" srcOrd="0" destOrd="0" presId="urn:microsoft.com/office/officeart/2005/8/layout/orgChart1"/>
-    <dgm:cxn modelId="{22C848DA-A6D5-4BCD-8EB9-7F43EAE3988F}" type="presParOf" srcId="{459E2907-26AA-4A58-BC85-EAB901C60FA5}" destId="{B9D39496-9576-43C6-9350-CABBC4A98325}" srcOrd="0" destOrd="0" presId="urn:microsoft.com/office/officeart/2005/8/layout/orgChart1"/>
-    <dgm:cxn modelId="{09D7E268-B696-439C-B9BF-DBFADD210CBB}" type="presParOf" srcId="{459E2907-26AA-4A58-BC85-EAB901C60FA5}" destId="{206C8B98-2C87-4847-A19C-A415D7F9649C}" srcOrd="1" destOrd="0" presId="urn:microsoft.com/office/officeart/2005/8/layout/orgChart1"/>
-    <dgm:cxn modelId="{B1019FC8-7D3A-43F2-8B4E-651CD34DD7CC}" type="presParOf" srcId="{5240DC4F-9166-475E-975D-560FE0B111CE}" destId="{AEC51CEF-48A8-4217-A6F4-45B8D391FB15}" srcOrd="1" destOrd="0" presId="urn:microsoft.com/office/officeart/2005/8/layout/orgChart1"/>
-    <dgm:cxn modelId="{AB6AFA8C-71D1-41C4-8625-9CA319EA64C7}" type="presParOf" srcId="{5240DC4F-9166-475E-975D-560FE0B111CE}" destId="{44FC8AF9-A4D2-4648-9C1F-1CCC4161D17D}" srcOrd="2" destOrd="0" presId="urn:microsoft.com/office/officeart/2005/8/layout/orgChart1"/>
-    <dgm:cxn modelId="{7F9E64FF-F93B-48B9-8504-B4137D2D6FD1}" type="presParOf" srcId="{7B336B62-8B62-4717-AEAF-CA8C90E82881}" destId="{F84A836F-76BB-41F4-9BB0-F9F7B68C7AD4}" srcOrd="2" destOrd="0" presId="urn:microsoft.com/office/officeart/2005/8/layout/orgChart1"/>
-    <dgm:cxn modelId="{A8590342-F810-49F6-ABFA-8AA38464E35B}" type="presParOf" srcId="{4A093BFA-BD90-48DB-A390-CA977625D0E8}" destId="{2CA86722-A9FA-427C-A418-508368A65EDC}" srcOrd="5" destOrd="0" presId="urn:microsoft.com/office/officeart/2005/8/layout/orgChart1"/>
-    <dgm:cxn modelId="{AB8FA45A-48CC-47D4-A6AD-E6513ACC3331}" type="presParOf" srcId="{2CA86722-A9FA-427C-A418-508368A65EDC}" destId="{42D705B3-E93C-4646-AF5B-2770B4609CDB}" srcOrd="0" destOrd="0" presId="urn:microsoft.com/office/officeart/2005/8/layout/orgChart1"/>
-    <dgm:cxn modelId="{5BB7FD28-FCCB-4B76-BB98-ADF88927F818}" type="presParOf" srcId="{42D705B3-E93C-4646-AF5B-2770B4609CDB}" destId="{8581227B-4EC3-445B-B66F-C6F6BA7CDE62}" srcOrd="0" destOrd="0" presId="urn:microsoft.com/office/officeart/2005/8/layout/orgChart1"/>
-    <dgm:cxn modelId="{F25B1864-AE95-4D48-9D13-F1451150CF75}" type="presParOf" srcId="{42D705B3-E93C-4646-AF5B-2770B4609CDB}" destId="{F6620325-ACB1-4697-9DEB-0585EB9BC02E}" srcOrd="1" destOrd="0" presId="urn:microsoft.com/office/officeart/2005/8/layout/orgChart1"/>
-    <dgm:cxn modelId="{A728DDD7-87CD-4C9F-88A5-15E8C9D7CA42}" type="presParOf" srcId="{2CA86722-A9FA-427C-A418-508368A65EDC}" destId="{F2188814-1ABC-4AAD-938E-DF5DCA5F8FA1}" srcOrd="1" destOrd="0" presId="urn:microsoft.com/office/officeart/2005/8/layout/orgChart1"/>
-    <dgm:cxn modelId="{367BF41B-8803-4C34-B19B-B5EC6A6460BD}" type="presParOf" srcId="{2CA86722-A9FA-427C-A418-508368A65EDC}" destId="{AC48AE5A-183D-4963-9FE3-5095007541F6}" srcOrd="2" destOrd="0" presId="urn:microsoft.com/office/officeart/2005/8/layout/orgChart1"/>
-    <dgm:cxn modelId="{72F1ACF4-FB90-433E-BCA7-689B30262899}" type="presParOf" srcId="{4A093BFA-BD90-48DB-A390-CA977625D0E8}" destId="{3D8AE2DC-DF57-4B30-BFD3-895D7BEC5D23}" srcOrd="6" destOrd="0" presId="urn:microsoft.com/office/officeart/2005/8/layout/orgChart1"/>
-    <dgm:cxn modelId="{33488D88-B1BD-45A3-82B6-A949595277DD}" type="presParOf" srcId="{3D8AE2DC-DF57-4B30-BFD3-895D7BEC5D23}" destId="{F01A7DE9-2FD1-4A6D-8743-EC2668B4B5DF}" srcOrd="0" destOrd="0" presId="urn:microsoft.com/office/officeart/2005/8/layout/orgChart1"/>
-    <dgm:cxn modelId="{97B4C804-A247-40B7-B949-AF4159F74D1D}" type="presParOf" srcId="{F01A7DE9-2FD1-4A6D-8743-EC2668B4B5DF}" destId="{4939E3D7-0C78-4250-B766-BDED74867437}" srcOrd="0" destOrd="0" presId="urn:microsoft.com/office/officeart/2005/8/layout/orgChart1"/>
-    <dgm:cxn modelId="{76A0A70A-9215-4D4A-AB79-28EFB51564CC}" type="presParOf" srcId="{F01A7DE9-2FD1-4A6D-8743-EC2668B4B5DF}" destId="{96687509-416D-4F29-AD6C-2E42C90A4A0C}" srcOrd="1" destOrd="0" presId="urn:microsoft.com/office/officeart/2005/8/layout/orgChart1"/>
-    <dgm:cxn modelId="{05C495E1-2F33-43DF-A375-8CCD0A7E576A}" type="presParOf" srcId="{3D8AE2DC-DF57-4B30-BFD3-895D7BEC5D23}" destId="{62F1BD9E-6471-4BAF-8D0E-BE973310C363}" srcOrd="1" destOrd="0" presId="urn:microsoft.com/office/officeart/2005/8/layout/orgChart1"/>
-    <dgm:cxn modelId="{68960A2D-9E71-4789-B31D-B3C39756A55D}" type="presParOf" srcId="{3D8AE2DC-DF57-4B30-BFD3-895D7BEC5D23}" destId="{29F381F8-C0FB-46F4-ACEB-263C966B9835}" srcOrd="2" destOrd="0" presId="urn:microsoft.com/office/officeart/2005/8/layout/orgChart1"/>
+    <dgm:cxn modelId="{8A9DE00C-76BF-4433-83D8-C8779F3D8587}" type="presParOf" srcId="{4A093BFA-BD90-48DB-A390-CA977625D0E8}" destId="{3424166C-8EE8-4A80-A642-575FFCF295A8}" srcOrd="0" destOrd="0" presId="urn:microsoft.com/office/officeart/2005/8/layout/orgChart1"/>
+    <dgm:cxn modelId="{E24796A8-9E41-4BCE-AFAB-EDD44D34C963}" type="presParOf" srcId="{3424166C-8EE8-4A80-A642-575FFCF295A8}" destId="{AA4C597E-8595-4114-91F0-84E82AB2C84D}" srcOrd="0" destOrd="0" presId="urn:microsoft.com/office/officeart/2005/8/layout/orgChart1"/>
+    <dgm:cxn modelId="{260E699B-35DD-4406-952B-91323A24ADA1}" type="presParOf" srcId="{AA4C597E-8595-4114-91F0-84E82AB2C84D}" destId="{176B50E5-7C65-4743-B03D-E7A475D4EF7E}" srcOrd="0" destOrd="0" presId="urn:microsoft.com/office/officeart/2005/8/layout/orgChart1"/>
+    <dgm:cxn modelId="{1E2AC730-3BAC-411B-A220-59500EAA1E2D}" type="presParOf" srcId="{AA4C597E-8595-4114-91F0-84E82AB2C84D}" destId="{A6CE055F-2933-4A56-82B7-ACEFBCA8C47C}" srcOrd="1" destOrd="0" presId="urn:microsoft.com/office/officeart/2005/8/layout/orgChart1"/>
+    <dgm:cxn modelId="{DE0E0947-E5F7-4201-ADA0-17E652B0D674}" type="presParOf" srcId="{3424166C-8EE8-4A80-A642-575FFCF295A8}" destId="{E2BB31F1-759C-4D75-8C95-C9ED5CC866E4}" srcOrd="1" destOrd="0" presId="urn:microsoft.com/office/officeart/2005/8/layout/orgChart1"/>
+    <dgm:cxn modelId="{F49A6411-EF1A-440B-9D6F-77A9774FFAAA}" type="presParOf" srcId="{3424166C-8EE8-4A80-A642-575FFCF295A8}" destId="{65D500A1-B460-4002-BC2A-26C547ADE793}" srcOrd="2" destOrd="0" presId="urn:microsoft.com/office/officeart/2005/8/layout/orgChart1"/>
+    <dgm:cxn modelId="{D289EA29-4029-4727-BCC1-17C4D2BE7344}" type="presParOf" srcId="{4A093BFA-BD90-48DB-A390-CA977625D0E8}" destId="{CD5FB66E-807F-47C6-9452-AD6E66A2E3AC}" srcOrd="1" destOrd="0" presId="urn:microsoft.com/office/officeart/2005/8/layout/orgChart1"/>
+    <dgm:cxn modelId="{760C2D68-5858-4B0C-8C19-FA87A4DD6676}" type="presParOf" srcId="{CD5FB66E-807F-47C6-9452-AD6E66A2E3AC}" destId="{461EBA11-C442-4CA6-9757-835CBED507BE}" srcOrd="0" destOrd="0" presId="urn:microsoft.com/office/officeart/2005/8/layout/orgChart1"/>
+    <dgm:cxn modelId="{259627EB-DBF2-4E90-AD39-2E4427CC1D3A}" type="presParOf" srcId="{461EBA11-C442-4CA6-9757-835CBED507BE}" destId="{899EC6BC-7FDF-47B0-B549-A7C356B36800}" srcOrd="0" destOrd="0" presId="urn:microsoft.com/office/officeart/2005/8/layout/orgChart1"/>
+    <dgm:cxn modelId="{F5B3B410-379B-4C80-9EAB-7439D9CCF110}" type="presParOf" srcId="{461EBA11-C442-4CA6-9757-835CBED507BE}" destId="{1FDE557D-9DED-46F6-9C50-EB0A5ECF968F}" srcOrd="1" destOrd="0" presId="urn:microsoft.com/office/officeart/2005/8/layout/orgChart1"/>
+    <dgm:cxn modelId="{FB929E36-7E72-42F4-B318-D459AF53618C}" type="presParOf" srcId="{CD5FB66E-807F-47C6-9452-AD6E66A2E3AC}" destId="{13ABC67D-D551-4E1C-83D0-6C5BDEAEEECD}" srcOrd="1" destOrd="0" presId="urn:microsoft.com/office/officeart/2005/8/layout/orgChart1"/>
+    <dgm:cxn modelId="{03C7DD16-35E2-466A-90B0-213E02014EC0}" type="presParOf" srcId="{CD5FB66E-807F-47C6-9452-AD6E66A2E3AC}" destId="{0147E1BF-2D40-4357-AF27-F91FC85AEB2D}" srcOrd="2" destOrd="0" presId="urn:microsoft.com/office/officeart/2005/8/layout/orgChart1"/>
+    <dgm:cxn modelId="{31F75210-AB24-4F2C-AEB5-2CD0963BF81E}" type="presParOf" srcId="{4A093BFA-BD90-48DB-A390-CA977625D0E8}" destId="{FD8EF3FB-0BBA-4E24-A057-363AA433B84A}" srcOrd="2" destOrd="0" presId="urn:microsoft.com/office/officeart/2005/8/layout/orgChart1"/>
+    <dgm:cxn modelId="{EADEA34F-CBBD-4F1B-ACB0-3A5689D78DBC}" type="presParOf" srcId="{FD8EF3FB-0BBA-4E24-A057-363AA433B84A}" destId="{5E9D8F8C-E8A8-4D42-84FE-B7B7BFDBB5E4}" srcOrd="0" destOrd="0" presId="urn:microsoft.com/office/officeart/2005/8/layout/orgChart1"/>
+    <dgm:cxn modelId="{0BEDF95F-FAD4-4A15-A984-77783A2F1C3D}" type="presParOf" srcId="{5E9D8F8C-E8A8-4D42-84FE-B7B7BFDBB5E4}" destId="{A5A768F0-FF47-4B39-B224-B922349EB86F}" srcOrd="0" destOrd="0" presId="urn:microsoft.com/office/officeart/2005/8/layout/orgChart1"/>
+    <dgm:cxn modelId="{6B323203-ABA3-4281-9DAC-68A1AC603789}" type="presParOf" srcId="{5E9D8F8C-E8A8-4D42-84FE-B7B7BFDBB5E4}" destId="{96CF3E48-20CB-4823-822C-2F7F67FE66DF}" srcOrd="1" destOrd="0" presId="urn:microsoft.com/office/officeart/2005/8/layout/orgChart1"/>
+    <dgm:cxn modelId="{D61986EA-33F7-45F1-B1FA-9AE0C4E6FF28}" type="presParOf" srcId="{FD8EF3FB-0BBA-4E24-A057-363AA433B84A}" destId="{9E89117D-50F8-4CDA-A9FF-94D5BBB86BD3}" srcOrd="1" destOrd="0" presId="urn:microsoft.com/office/officeart/2005/8/layout/orgChart1"/>
+    <dgm:cxn modelId="{1715A41D-86BB-4B57-88F2-BE8BCE8276D0}" type="presParOf" srcId="{9E89117D-50F8-4CDA-A9FF-94D5BBB86BD3}" destId="{AC779119-CB8D-4A04-809F-0EADFA376682}" srcOrd="0" destOrd="0" presId="urn:microsoft.com/office/officeart/2005/8/layout/orgChart1"/>
+    <dgm:cxn modelId="{0B670098-5D7E-4029-8719-4514F502434B}" type="presParOf" srcId="{9E89117D-50F8-4CDA-A9FF-94D5BBB86BD3}" destId="{31EFDCF1-E019-4CF2-88F8-C6AFBAE94752}" srcOrd="1" destOrd="0" presId="urn:microsoft.com/office/officeart/2005/8/layout/orgChart1"/>
+    <dgm:cxn modelId="{406B485F-E127-4A9F-842F-105735F4720F}" type="presParOf" srcId="{31EFDCF1-E019-4CF2-88F8-C6AFBAE94752}" destId="{1EA42E4B-1D6A-4B7E-906D-A7F6EDEACC54}" srcOrd="0" destOrd="0" presId="urn:microsoft.com/office/officeart/2005/8/layout/orgChart1"/>
+    <dgm:cxn modelId="{0ED211D6-9B13-4880-9E61-19B3117BE7FA}" type="presParOf" srcId="{1EA42E4B-1D6A-4B7E-906D-A7F6EDEACC54}" destId="{A428BFA1-1750-4D96-A951-6EF431AABD01}" srcOrd="0" destOrd="0" presId="urn:microsoft.com/office/officeart/2005/8/layout/orgChart1"/>
+    <dgm:cxn modelId="{3AD62FF0-ECC6-4B6E-A524-D4BC894EDE4E}" type="presParOf" srcId="{1EA42E4B-1D6A-4B7E-906D-A7F6EDEACC54}" destId="{4B713695-FF0D-423F-9E68-CF17FC778E5A}" srcOrd="1" destOrd="0" presId="urn:microsoft.com/office/officeart/2005/8/layout/orgChart1"/>
+    <dgm:cxn modelId="{AD3A9228-AE6E-4B73-9BE5-405454A0E7F5}" type="presParOf" srcId="{31EFDCF1-E019-4CF2-88F8-C6AFBAE94752}" destId="{33EC697D-2AA2-4EEC-A609-C69B6377F3CD}" srcOrd="1" destOrd="0" presId="urn:microsoft.com/office/officeart/2005/8/layout/orgChart1"/>
+    <dgm:cxn modelId="{808ECE02-90F7-4353-90EC-994DF651082F}" type="presParOf" srcId="{31EFDCF1-E019-4CF2-88F8-C6AFBAE94752}" destId="{00AF131D-6CB8-472B-BC8F-890B2FC53BC4}" srcOrd="2" destOrd="0" presId="urn:microsoft.com/office/officeart/2005/8/layout/orgChart1"/>
+    <dgm:cxn modelId="{FDABF91C-6ABD-4B7F-8033-2BF9C630DB53}" type="presParOf" srcId="{9E89117D-50F8-4CDA-A9FF-94D5BBB86BD3}" destId="{9E18C7B8-E1FF-43A2-B6ED-8D7737C2D562}" srcOrd="2" destOrd="0" presId="urn:microsoft.com/office/officeart/2005/8/layout/orgChart1"/>
+    <dgm:cxn modelId="{A3B06FD0-1484-4B03-ACA1-F113DAB885B3}" type="presParOf" srcId="{9E89117D-50F8-4CDA-A9FF-94D5BBB86BD3}" destId="{F1DFF812-2AC4-4ADB-9EA3-CEBC704169A5}" srcOrd="3" destOrd="0" presId="urn:microsoft.com/office/officeart/2005/8/layout/orgChart1"/>
+    <dgm:cxn modelId="{C952D5AC-69D5-41A0-ACED-1F75849C86D6}" type="presParOf" srcId="{F1DFF812-2AC4-4ADB-9EA3-CEBC704169A5}" destId="{91CB4BA3-A1FB-4626-92A6-76F8BEBA12C1}" srcOrd="0" destOrd="0" presId="urn:microsoft.com/office/officeart/2005/8/layout/orgChart1"/>
+    <dgm:cxn modelId="{605EB65E-761D-4E34-AFC5-31A03995D97F}" type="presParOf" srcId="{91CB4BA3-A1FB-4626-92A6-76F8BEBA12C1}" destId="{31419103-A24F-4423-91F1-B23638B43CD5}" srcOrd="0" destOrd="0" presId="urn:microsoft.com/office/officeart/2005/8/layout/orgChart1"/>
+    <dgm:cxn modelId="{C2D6616D-3FE3-45D5-9CEA-38DAAD87BCD1}" type="presParOf" srcId="{91CB4BA3-A1FB-4626-92A6-76F8BEBA12C1}" destId="{937D9D07-B74D-4E21-AAC2-D5156B22277F}" srcOrd="1" destOrd="0" presId="urn:microsoft.com/office/officeart/2005/8/layout/orgChart1"/>
+    <dgm:cxn modelId="{07F31A56-839A-4E2A-BAB3-4211B0F05D45}" type="presParOf" srcId="{F1DFF812-2AC4-4ADB-9EA3-CEBC704169A5}" destId="{30F20434-8B44-490C-BB3C-784EDD22A5DC}" srcOrd="1" destOrd="0" presId="urn:microsoft.com/office/officeart/2005/8/layout/orgChart1"/>
+    <dgm:cxn modelId="{1F8E87C3-E7A9-4982-AD29-08F0072569B8}" type="presParOf" srcId="{F1DFF812-2AC4-4ADB-9EA3-CEBC704169A5}" destId="{7D5DD2E0-C21D-4FB1-B0F1-FCF428E4DE36}" srcOrd="2" destOrd="0" presId="urn:microsoft.com/office/officeart/2005/8/layout/orgChart1"/>
+    <dgm:cxn modelId="{8230D4F1-BEAF-4668-A806-4C1B9F64D990}" type="presParOf" srcId="{9E89117D-50F8-4CDA-A9FF-94D5BBB86BD3}" destId="{842D2CEE-0004-489C-8D60-7C10E0A20DE0}" srcOrd="4" destOrd="0" presId="urn:microsoft.com/office/officeart/2005/8/layout/orgChart1"/>
+    <dgm:cxn modelId="{A9592351-4405-4BC2-A553-64327AF64182}" type="presParOf" srcId="{9E89117D-50F8-4CDA-A9FF-94D5BBB86BD3}" destId="{D28AAF79-1815-4D22-8D99-D52CD418B5F5}" srcOrd="5" destOrd="0" presId="urn:microsoft.com/office/officeart/2005/8/layout/orgChart1"/>
+    <dgm:cxn modelId="{79B08FEB-0D08-46B3-8EFE-9CA09264A88E}" type="presParOf" srcId="{D28AAF79-1815-4D22-8D99-D52CD418B5F5}" destId="{B7431CB5-1F41-4077-A3F0-79045D9C99F3}" srcOrd="0" destOrd="0" presId="urn:microsoft.com/office/officeart/2005/8/layout/orgChart1"/>
+    <dgm:cxn modelId="{56D5F4BE-1C57-491A-B420-6554EA668A6B}" type="presParOf" srcId="{B7431CB5-1F41-4077-A3F0-79045D9C99F3}" destId="{30ADABAD-A274-4D10-90AE-A044C92FA109}" srcOrd="0" destOrd="0" presId="urn:microsoft.com/office/officeart/2005/8/layout/orgChart1"/>
+    <dgm:cxn modelId="{AE4583C6-CD35-4482-BD6A-19152C30597B}" type="presParOf" srcId="{B7431CB5-1F41-4077-A3F0-79045D9C99F3}" destId="{7E2032E2-2B2E-46CC-8C6C-63C1FD102CA9}" srcOrd="1" destOrd="0" presId="urn:microsoft.com/office/officeart/2005/8/layout/orgChart1"/>
+    <dgm:cxn modelId="{6FCA488C-745E-4842-8CC6-7886427485AF}" type="presParOf" srcId="{D28AAF79-1815-4D22-8D99-D52CD418B5F5}" destId="{1EA432FA-099E-46B7-9AE0-06E70A816BE2}" srcOrd="1" destOrd="0" presId="urn:microsoft.com/office/officeart/2005/8/layout/orgChart1"/>
+    <dgm:cxn modelId="{DBD9C4C7-3F8F-493D-B3A0-34A45728C016}" type="presParOf" srcId="{D28AAF79-1815-4D22-8D99-D52CD418B5F5}" destId="{74B69862-CF98-448D-8B10-AC7A9C717383}" srcOrd="2" destOrd="0" presId="urn:microsoft.com/office/officeart/2005/8/layout/orgChart1"/>
+    <dgm:cxn modelId="{6CE6187D-0E07-426A-8DBA-54209B623505}" type="presParOf" srcId="{FD8EF3FB-0BBA-4E24-A057-363AA433B84A}" destId="{E6F67DDB-B560-476A-9296-62D33071B1CC}" srcOrd="2" destOrd="0" presId="urn:microsoft.com/office/officeart/2005/8/layout/orgChart1"/>
+    <dgm:cxn modelId="{0F2315F3-0A26-4FF9-A97C-381A5A92F97D}" type="presParOf" srcId="{4A093BFA-BD90-48DB-A390-CA977625D0E8}" destId="{71E0D401-9D7D-4B58-97FF-C3A9F16B2B9C}" srcOrd="3" destOrd="0" presId="urn:microsoft.com/office/officeart/2005/8/layout/orgChart1"/>
+    <dgm:cxn modelId="{AAD41E0E-243E-421C-953F-D4A4BBC17836}" type="presParOf" srcId="{71E0D401-9D7D-4B58-97FF-C3A9F16B2B9C}" destId="{757B25BF-8E2D-4E9B-9816-94483528BC61}" srcOrd="0" destOrd="0" presId="urn:microsoft.com/office/officeart/2005/8/layout/orgChart1"/>
+    <dgm:cxn modelId="{1857DE63-6513-436A-BDDB-92876FA2CE08}" type="presParOf" srcId="{757B25BF-8E2D-4E9B-9816-94483528BC61}" destId="{F5E3248D-151B-4610-AB07-16B89760C9A1}" srcOrd="0" destOrd="0" presId="urn:microsoft.com/office/officeart/2005/8/layout/orgChart1"/>
+    <dgm:cxn modelId="{09D58922-FE11-44A3-93ED-D43A358F6886}" type="presParOf" srcId="{757B25BF-8E2D-4E9B-9816-94483528BC61}" destId="{1EB657A9-4DBF-46A0-A27A-9A881EA90522}" srcOrd="1" destOrd="0" presId="urn:microsoft.com/office/officeart/2005/8/layout/orgChart1"/>
+    <dgm:cxn modelId="{649A1BBE-BFB8-4FB6-B623-A4D5BDEF0A8D}" type="presParOf" srcId="{71E0D401-9D7D-4B58-97FF-C3A9F16B2B9C}" destId="{302E74C7-3B4B-4F2E-835F-4BE5076B6D51}" srcOrd="1" destOrd="0" presId="urn:microsoft.com/office/officeart/2005/8/layout/orgChart1"/>
+    <dgm:cxn modelId="{28D0BD7C-F5BA-48A6-B2D7-EE2445CB3C09}" type="presParOf" srcId="{302E74C7-3B4B-4F2E-835F-4BE5076B6D51}" destId="{FD04A57A-93FA-4D85-A7CB-2BDA185E2A2E}" srcOrd="0" destOrd="0" presId="urn:microsoft.com/office/officeart/2005/8/layout/orgChart1"/>
+    <dgm:cxn modelId="{A053B4D9-6B58-4646-AFC4-9A8ADE59CDA4}" type="presParOf" srcId="{302E74C7-3B4B-4F2E-835F-4BE5076B6D51}" destId="{35F48C70-4210-4412-93B7-563EB9244424}" srcOrd="1" destOrd="0" presId="urn:microsoft.com/office/officeart/2005/8/layout/orgChart1"/>
+    <dgm:cxn modelId="{7D14CB1A-1F2A-4E2F-9067-95B9C5EF0BFE}" type="presParOf" srcId="{35F48C70-4210-4412-93B7-563EB9244424}" destId="{25D1FEA5-F078-4671-8E46-83AEB860E042}" srcOrd="0" destOrd="0" presId="urn:microsoft.com/office/officeart/2005/8/layout/orgChart1"/>
+    <dgm:cxn modelId="{77A07301-0F49-46C2-93EA-6E7C672A3075}" type="presParOf" srcId="{25D1FEA5-F078-4671-8E46-83AEB860E042}" destId="{EE635069-82F8-44A5-88D7-14567C99BBC3}" srcOrd="0" destOrd="0" presId="urn:microsoft.com/office/officeart/2005/8/layout/orgChart1"/>
+    <dgm:cxn modelId="{2E2C7D1D-AB90-4965-8B21-D2EDA07678F7}" type="presParOf" srcId="{25D1FEA5-F078-4671-8E46-83AEB860E042}" destId="{C4AC7809-CEAB-4CA7-B523-FCC1BDB2B11C}" srcOrd="1" destOrd="0" presId="urn:microsoft.com/office/officeart/2005/8/layout/orgChart1"/>
+    <dgm:cxn modelId="{6C55F6EC-22B3-4CC9-9282-15FC4ABCE3FB}" type="presParOf" srcId="{35F48C70-4210-4412-93B7-563EB9244424}" destId="{CF227473-09EB-4EA9-8871-3BD66C02135B}" srcOrd="1" destOrd="0" presId="urn:microsoft.com/office/officeart/2005/8/layout/orgChart1"/>
+    <dgm:cxn modelId="{9FA20944-F946-4F00-B457-D62F9394AB32}" type="presParOf" srcId="{35F48C70-4210-4412-93B7-563EB9244424}" destId="{7DEA6696-1627-465C-863D-757502697D5A}" srcOrd="2" destOrd="0" presId="urn:microsoft.com/office/officeart/2005/8/layout/orgChart1"/>
+    <dgm:cxn modelId="{1EDAAD9C-056B-4EC7-928D-0CCBCA0A7595}" type="presParOf" srcId="{302E74C7-3B4B-4F2E-835F-4BE5076B6D51}" destId="{C9F28702-8513-41AE-8EB9-F9AB9D8FA438}" srcOrd="2" destOrd="0" presId="urn:microsoft.com/office/officeart/2005/8/layout/orgChart1"/>
+    <dgm:cxn modelId="{744EE78E-C847-4899-9CFC-9B01EC4FD15A}" type="presParOf" srcId="{302E74C7-3B4B-4F2E-835F-4BE5076B6D51}" destId="{7886881E-DC02-4872-BA32-3E3CD52375FA}" srcOrd="3" destOrd="0" presId="urn:microsoft.com/office/officeart/2005/8/layout/orgChart1"/>
+    <dgm:cxn modelId="{5BD948FD-F90F-4F8C-8E4F-3735B72F894F}" type="presParOf" srcId="{7886881E-DC02-4872-BA32-3E3CD52375FA}" destId="{A0359425-14EA-4AD0-BA69-2AA72F6E0D78}" srcOrd="0" destOrd="0" presId="urn:microsoft.com/office/officeart/2005/8/layout/orgChart1"/>
+    <dgm:cxn modelId="{81635E1A-7558-418E-B8C8-95FA8DB3C8B7}" type="presParOf" srcId="{A0359425-14EA-4AD0-BA69-2AA72F6E0D78}" destId="{1B8BD508-D588-4E48-AEC2-3971CE2DEE04}" srcOrd="0" destOrd="0" presId="urn:microsoft.com/office/officeart/2005/8/layout/orgChart1"/>
+    <dgm:cxn modelId="{FAFE6840-43C6-448D-860F-1A45243B47E6}" type="presParOf" srcId="{A0359425-14EA-4AD0-BA69-2AA72F6E0D78}" destId="{11D6BC8D-FC13-44A5-9F69-D032ABFCFAB4}" srcOrd="1" destOrd="0" presId="urn:microsoft.com/office/officeart/2005/8/layout/orgChart1"/>
+    <dgm:cxn modelId="{E641E8F4-E0FD-47E6-A6D7-6B533E13A0AC}" type="presParOf" srcId="{7886881E-DC02-4872-BA32-3E3CD52375FA}" destId="{16D2C211-297C-465D-B88B-AB0D3A2AF803}" srcOrd="1" destOrd="0" presId="urn:microsoft.com/office/officeart/2005/8/layout/orgChart1"/>
+    <dgm:cxn modelId="{F3912791-3A25-4E8E-9EC5-A3C553BE0FA9}" type="presParOf" srcId="{7886881E-DC02-4872-BA32-3E3CD52375FA}" destId="{F7F46EAD-E741-4508-A611-AFA375DDADE2}" srcOrd="2" destOrd="0" presId="urn:microsoft.com/office/officeart/2005/8/layout/orgChart1"/>
+    <dgm:cxn modelId="{91F590A6-BAEC-48BF-8ACA-7DDA8AA28A03}" type="presParOf" srcId="{302E74C7-3B4B-4F2E-835F-4BE5076B6D51}" destId="{40C593C2-8357-43E3-BD7F-41F5E13FFE7F}" srcOrd="4" destOrd="0" presId="urn:microsoft.com/office/officeart/2005/8/layout/orgChart1"/>
+    <dgm:cxn modelId="{5E694DDD-1C0F-48FE-B4ED-33723642D66B}" type="presParOf" srcId="{302E74C7-3B4B-4F2E-835F-4BE5076B6D51}" destId="{B74223F9-2EB2-4967-885B-C96A14614DEC}" srcOrd="5" destOrd="0" presId="urn:microsoft.com/office/officeart/2005/8/layout/orgChart1"/>
+    <dgm:cxn modelId="{23A1851B-6036-45A5-B486-61B9DD99E42F}" type="presParOf" srcId="{B74223F9-2EB2-4967-885B-C96A14614DEC}" destId="{BACE6B47-F236-4604-A47A-46E83A663379}" srcOrd="0" destOrd="0" presId="urn:microsoft.com/office/officeart/2005/8/layout/orgChart1"/>
+    <dgm:cxn modelId="{6FE3ACCA-FAA0-4C49-AEED-5E62541DD001}" type="presParOf" srcId="{BACE6B47-F236-4604-A47A-46E83A663379}" destId="{8F90D261-7CE9-44F2-9654-26DFFC1F48EB}" srcOrd="0" destOrd="0" presId="urn:microsoft.com/office/officeart/2005/8/layout/orgChart1"/>
+    <dgm:cxn modelId="{72469333-7F7F-4800-B87E-70A09E16230E}" type="presParOf" srcId="{BACE6B47-F236-4604-A47A-46E83A663379}" destId="{F5A551B5-B713-403F-B1B1-6D0A8F1A3DC4}" srcOrd="1" destOrd="0" presId="urn:microsoft.com/office/officeart/2005/8/layout/orgChart1"/>
+    <dgm:cxn modelId="{49A71392-BC2A-441A-A410-E55EAA5C68AB}" type="presParOf" srcId="{B74223F9-2EB2-4967-885B-C96A14614DEC}" destId="{1176C6CD-31C5-4810-BC7D-5799BA5BBD5C}" srcOrd="1" destOrd="0" presId="urn:microsoft.com/office/officeart/2005/8/layout/orgChart1"/>
+    <dgm:cxn modelId="{993102B8-CD80-4D17-8878-6D51E6EDF6B7}" type="presParOf" srcId="{B74223F9-2EB2-4967-885B-C96A14614DEC}" destId="{84A90A48-18CC-4AC3-A3F3-F28DFBCB1211}" srcOrd="2" destOrd="0" presId="urn:microsoft.com/office/officeart/2005/8/layout/orgChart1"/>
+    <dgm:cxn modelId="{CDDE30A6-3BBC-4008-A71C-41F57A43CF68}" type="presParOf" srcId="{302E74C7-3B4B-4F2E-835F-4BE5076B6D51}" destId="{17B3ACA3-6A65-4BC9-BB53-C5E3E474F9B4}" srcOrd="6" destOrd="0" presId="urn:microsoft.com/office/officeart/2005/8/layout/orgChart1"/>
+    <dgm:cxn modelId="{E2E43E7C-1F2A-4B5C-9C24-0C217869C311}" type="presParOf" srcId="{302E74C7-3B4B-4F2E-835F-4BE5076B6D51}" destId="{081BA0FC-16AA-407B-8512-3665398C10AD}" srcOrd="7" destOrd="0" presId="urn:microsoft.com/office/officeart/2005/8/layout/orgChart1"/>
+    <dgm:cxn modelId="{1AB6AEE8-0064-4DC7-8F9A-5D2E9EE1DBA2}" type="presParOf" srcId="{081BA0FC-16AA-407B-8512-3665398C10AD}" destId="{CB0C1CBF-C5FB-4035-97B1-11277BF4E312}" srcOrd="0" destOrd="0" presId="urn:microsoft.com/office/officeart/2005/8/layout/orgChart1"/>
+    <dgm:cxn modelId="{9237C5AC-57EC-4F17-A0F2-1AC115C255AC}" type="presParOf" srcId="{CB0C1CBF-C5FB-4035-97B1-11277BF4E312}" destId="{59417B43-77B8-411C-9063-DE837E2A2925}" srcOrd="0" destOrd="0" presId="urn:microsoft.com/office/officeart/2005/8/layout/orgChart1"/>
+    <dgm:cxn modelId="{330E9D0D-231C-4368-A0ED-06E8FB1A28A6}" type="presParOf" srcId="{CB0C1CBF-C5FB-4035-97B1-11277BF4E312}" destId="{A3DF84E8-A5F8-4A71-BD3B-320A1854F8D8}" srcOrd="1" destOrd="0" presId="urn:microsoft.com/office/officeart/2005/8/layout/orgChart1"/>
+    <dgm:cxn modelId="{69FC981D-1FD1-4976-B779-DADAC75BEECA}" type="presParOf" srcId="{081BA0FC-16AA-407B-8512-3665398C10AD}" destId="{7FB330AE-D82A-4C80-863A-D76BFA580A7F}" srcOrd="1" destOrd="0" presId="urn:microsoft.com/office/officeart/2005/8/layout/orgChart1"/>
+    <dgm:cxn modelId="{70279DAF-686F-4364-B89F-98F9DD6BF88A}" type="presParOf" srcId="{081BA0FC-16AA-407B-8512-3665398C10AD}" destId="{39B910E3-5374-448C-8D8E-587329E522BC}" srcOrd="2" destOrd="0" presId="urn:microsoft.com/office/officeart/2005/8/layout/orgChart1"/>
+    <dgm:cxn modelId="{4D6C6291-3161-49AD-8D00-57B73B4FC286}" type="presParOf" srcId="{71E0D401-9D7D-4B58-97FF-C3A9F16B2B9C}" destId="{AE74BB3B-A1B4-4A78-838B-2D76D40C2F0A}" srcOrd="2" destOrd="0" presId="urn:microsoft.com/office/officeart/2005/8/layout/orgChart1"/>
+    <dgm:cxn modelId="{B8E6ECB6-37A0-4B55-9133-B108C261C934}" type="presParOf" srcId="{4A093BFA-BD90-48DB-A390-CA977625D0E8}" destId="{7B336B62-8B62-4717-AEAF-CA8C90E82881}" srcOrd="4" destOrd="0" presId="urn:microsoft.com/office/officeart/2005/8/layout/orgChart1"/>
+    <dgm:cxn modelId="{126DAEC8-2403-469A-8377-525454EAFF58}" type="presParOf" srcId="{7B336B62-8B62-4717-AEAF-CA8C90E82881}" destId="{BC392BE3-FC92-43E2-B083-5939492A8925}" srcOrd="0" destOrd="0" presId="urn:microsoft.com/office/officeart/2005/8/layout/orgChart1"/>
+    <dgm:cxn modelId="{0A708A92-9E25-4EDF-93D5-1191AED85A03}" type="presParOf" srcId="{BC392BE3-FC92-43E2-B083-5939492A8925}" destId="{91463DC8-C541-4009-B7D3-7E6EA9DBB30A}" srcOrd="0" destOrd="0" presId="urn:microsoft.com/office/officeart/2005/8/layout/orgChart1"/>
+    <dgm:cxn modelId="{1A1ED7A1-63F5-4AA9-B95B-FC1A19D36B89}" type="presParOf" srcId="{BC392BE3-FC92-43E2-B083-5939492A8925}" destId="{E0F28F34-04C7-4121-8BCA-175B5415D2DF}" srcOrd="1" destOrd="0" presId="urn:microsoft.com/office/officeart/2005/8/layout/orgChart1"/>
+    <dgm:cxn modelId="{BF35B422-FD52-48E5-B093-97D61BFA4326}" type="presParOf" srcId="{7B336B62-8B62-4717-AEAF-CA8C90E82881}" destId="{21721975-E31B-43A5-A735-924F5AD93305}" srcOrd="1" destOrd="0" presId="urn:microsoft.com/office/officeart/2005/8/layout/orgChart1"/>
+    <dgm:cxn modelId="{C9881430-7801-4804-AB12-04157DEC6EF2}" type="presParOf" srcId="{21721975-E31B-43A5-A735-924F5AD93305}" destId="{F500EE83-7895-4638-AF58-762414267811}" srcOrd="0" destOrd="0" presId="urn:microsoft.com/office/officeart/2005/8/layout/orgChart1"/>
+    <dgm:cxn modelId="{8F1CAC86-54E0-4031-92CF-04AEA1CA4D20}" type="presParOf" srcId="{21721975-E31B-43A5-A735-924F5AD93305}" destId="{5121A11E-3EBD-4C48-AAB5-DC003D8794E9}" srcOrd="1" destOrd="0" presId="urn:microsoft.com/office/officeart/2005/8/layout/orgChart1"/>
+    <dgm:cxn modelId="{193FF19A-5E52-4109-992B-A19193F8D7A2}" type="presParOf" srcId="{5121A11E-3EBD-4C48-AAB5-DC003D8794E9}" destId="{087D389E-25D1-4B6A-84C2-020D99FFCC98}" srcOrd="0" destOrd="0" presId="urn:microsoft.com/office/officeart/2005/8/layout/orgChart1"/>
+    <dgm:cxn modelId="{35900484-6D23-4CA9-B651-74B05FE5706B}" type="presParOf" srcId="{087D389E-25D1-4B6A-84C2-020D99FFCC98}" destId="{FA8F88E7-1CDD-440D-99A9-A65D28EEDA98}" srcOrd="0" destOrd="0" presId="urn:microsoft.com/office/officeart/2005/8/layout/orgChart1"/>
+    <dgm:cxn modelId="{E8A7E805-4FFB-4C3E-8BB6-82422E7A5600}" type="presParOf" srcId="{087D389E-25D1-4B6A-84C2-020D99FFCC98}" destId="{5ACA8085-FEFE-4D80-9C61-6D86B5827076}" srcOrd="1" destOrd="0" presId="urn:microsoft.com/office/officeart/2005/8/layout/orgChart1"/>
+    <dgm:cxn modelId="{2B407787-1D54-47B2-901D-98E19AFC4DF9}" type="presParOf" srcId="{5121A11E-3EBD-4C48-AAB5-DC003D8794E9}" destId="{13518C7F-B770-40E4-8D54-E1CF9C06CF0E}" srcOrd="1" destOrd="0" presId="urn:microsoft.com/office/officeart/2005/8/layout/orgChart1"/>
+    <dgm:cxn modelId="{3B7301CA-B63B-441C-BAE9-688265BEFBF5}" type="presParOf" srcId="{5121A11E-3EBD-4C48-AAB5-DC003D8794E9}" destId="{AC75A9CC-71CD-46B6-888D-13ED3D880411}" srcOrd="2" destOrd="0" presId="urn:microsoft.com/office/officeart/2005/8/layout/orgChart1"/>
+    <dgm:cxn modelId="{0A6EC665-A1F9-40B1-8C5E-4DD6DA8607A6}" type="presParOf" srcId="{21721975-E31B-43A5-A735-924F5AD93305}" destId="{8E1008A1-DCCB-46F4-A542-25A46E27A3E3}" srcOrd="2" destOrd="0" presId="urn:microsoft.com/office/officeart/2005/8/layout/orgChart1"/>
+    <dgm:cxn modelId="{CD58F082-8B12-4A33-BCA3-6B3D80834956}" type="presParOf" srcId="{21721975-E31B-43A5-A735-924F5AD93305}" destId="{5240DC4F-9166-475E-975D-560FE0B111CE}" srcOrd="3" destOrd="0" presId="urn:microsoft.com/office/officeart/2005/8/layout/orgChart1"/>
+    <dgm:cxn modelId="{1168EB38-31F6-4209-B424-C068B30DBA9A}" type="presParOf" srcId="{5240DC4F-9166-475E-975D-560FE0B111CE}" destId="{459E2907-26AA-4A58-BC85-EAB901C60FA5}" srcOrd="0" destOrd="0" presId="urn:microsoft.com/office/officeart/2005/8/layout/orgChart1"/>
+    <dgm:cxn modelId="{8226AB87-F550-4E09-B4AB-F7D9D2DC05A3}" type="presParOf" srcId="{459E2907-26AA-4A58-BC85-EAB901C60FA5}" destId="{B9D39496-9576-43C6-9350-CABBC4A98325}" srcOrd="0" destOrd="0" presId="urn:microsoft.com/office/officeart/2005/8/layout/orgChart1"/>
+    <dgm:cxn modelId="{74E910BE-7F35-46D9-9600-9D80E9B09055}" type="presParOf" srcId="{459E2907-26AA-4A58-BC85-EAB901C60FA5}" destId="{206C8B98-2C87-4847-A19C-A415D7F9649C}" srcOrd="1" destOrd="0" presId="urn:microsoft.com/office/officeart/2005/8/layout/orgChart1"/>
+    <dgm:cxn modelId="{4EC6120C-FF04-471F-814D-96C1DAD82E47}" type="presParOf" srcId="{5240DC4F-9166-475E-975D-560FE0B111CE}" destId="{AEC51CEF-48A8-4217-A6F4-45B8D391FB15}" srcOrd="1" destOrd="0" presId="urn:microsoft.com/office/officeart/2005/8/layout/orgChart1"/>
+    <dgm:cxn modelId="{E7D89C59-B399-4027-AC4D-73A8824A50F6}" type="presParOf" srcId="{5240DC4F-9166-475E-975D-560FE0B111CE}" destId="{44FC8AF9-A4D2-4648-9C1F-1CCC4161D17D}" srcOrd="2" destOrd="0" presId="urn:microsoft.com/office/officeart/2005/8/layout/orgChart1"/>
+    <dgm:cxn modelId="{FC757C9A-8B82-45A2-A979-223D472BFBFB}" type="presParOf" srcId="{7B336B62-8B62-4717-AEAF-CA8C90E82881}" destId="{F84A836F-76BB-41F4-9BB0-F9F7B68C7AD4}" srcOrd="2" destOrd="0" presId="urn:microsoft.com/office/officeart/2005/8/layout/orgChart1"/>
+    <dgm:cxn modelId="{AD3364B6-B4F0-4DB4-86D9-864B26CD5455}" type="presParOf" srcId="{4A093BFA-BD90-48DB-A390-CA977625D0E8}" destId="{2CA86722-A9FA-427C-A418-508368A65EDC}" srcOrd="5" destOrd="0" presId="urn:microsoft.com/office/officeart/2005/8/layout/orgChart1"/>
+    <dgm:cxn modelId="{D4AE5B3E-AE4C-4389-B37E-2FF27BC7F1D3}" type="presParOf" srcId="{2CA86722-A9FA-427C-A418-508368A65EDC}" destId="{42D705B3-E93C-4646-AF5B-2770B4609CDB}" srcOrd="0" destOrd="0" presId="urn:microsoft.com/office/officeart/2005/8/layout/orgChart1"/>
+    <dgm:cxn modelId="{900F705C-A77B-4AA0-AD58-684AA3F73760}" type="presParOf" srcId="{42D705B3-E93C-4646-AF5B-2770B4609CDB}" destId="{8581227B-4EC3-445B-B66F-C6F6BA7CDE62}" srcOrd="0" destOrd="0" presId="urn:microsoft.com/office/officeart/2005/8/layout/orgChart1"/>
+    <dgm:cxn modelId="{4DEF47F5-A66F-4DBA-8AAA-C1F24FD8DDD2}" type="presParOf" srcId="{42D705B3-E93C-4646-AF5B-2770B4609CDB}" destId="{F6620325-ACB1-4697-9DEB-0585EB9BC02E}" srcOrd="1" destOrd="0" presId="urn:microsoft.com/office/officeart/2005/8/layout/orgChart1"/>
+    <dgm:cxn modelId="{295C949A-6C8D-46EC-B80C-F3D33CD3EE60}" type="presParOf" srcId="{2CA86722-A9FA-427C-A418-508368A65EDC}" destId="{F2188814-1ABC-4AAD-938E-DF5DCA5F8FA1}" srcOrd="1" destOrd="0" presId="urn:microsoft.com/office/officeart/2005/8/layout/orgChart1"/>
+    <dgm:cxn modelId="{F836C341-2D0A-4990-B5A8-7E66C0FFD1B3}" type="presParOf" srcId="{2CA86722-A9FA-427C-A418-508368A65EDC}" destId="{AC48AE5A-183D-4963-9FE3-5095007541F6}" srcOrd="2" destOrd="0" presId="urn:microsoft.com/office/officeart/2005/8/layout/orgChart1"/>
+    <dgm:cxn modelId="{87E63432-FE66-4745-905E-A20F32256167}" type="presParOf" srcId="{4A093BFA-BD90-48DB-A390-CA977625D0E8}" destId="{3D8AE2DC-DF57-4B30-BFD3-895D7BEC5D23}" srcOrd="6" destOrd="0" presId="urn:microsoft.com/office/officeart/2005/8/layout/orgChart1"/>
+    <dgm:cxn modelId="{5477D3C5-F6A0-4C1A-B545-970ACD310FF8}" type="presParOf" srcId="{3D8AE2DC-DF57-4B30-BFD3-895D7BEC5D23}" destId="{F01A7DE9-2FD1-4A6D-8743-EC2668B4B5DF}" srcOrd="0" destOrd="0" presId="urn:microsoft.com/office/officeart/2005/8/layout/orgChart1"/>
+    <dgm:cxn modelId="{CB6316F8-C07A-4DF1-8460-EC3D00B3F100}" type="presParOf" srcId="{F01A7DE9-2FD1-4A6D-8743-EC2668B4B5DF}" destId="{4939E3D7-0C78-4250-B766-BDED74867437}" srcOrd="0" destOrd="0" presId="urn:microsoft.com/office/officeart/2005/8/layout/orgChart1"/>
+    <dgm:cxn modelId="{21364DF9-D161-4463-BE3F-199B1253F471}" type="presParOf" srcId="{F01A7DE9-2FD1-4A6D-8743-EC2668B4B5DF}" destId="{96687509-416D-4F29-AD6C-2E42C90A4A0C}" srcOrd="1" destOrd="0" presId="urn:microsoft.com/office/officeart/2005/8/layout/orgChart1"/>
+    <dgm:cxn modelId="{FB748CB1-4E17-42F7-8C17-12FB291E584E}" type="presParOf" srcId="{3D8AE2DC-DF57-4B30-BFD3-895D7BEC5D23}" destId="{62F1BD9E-6471-4BAF-8D0E-BE973310C363}" srcOrd="1" destOrd="0" presId="urn:microsoft.com/office/officeart/2005/8/layout/orgChart1"/>
+    <dgm:cxn modelId="{558CA71F-FFCB-4CAD-AD7E-4051B70332FE}" type="presParOf" srcId="{3D8AE2DC-DF57-4B30-BFD3-895D7BEC5D23}" destId="{29F381F8-C0FB-46F4-ACEB-263C966B9835}" srcOrd="2" destOrd="0" presId="urn:microsoft.com/office/officeart/2005/8/layout/orgChart1"/>
   </dgm:cxnLst>
   <dgm:bg/>
   <dgm:whole/>
@@ -2659,8 +3021,8 @@
       </dsp:nvSpPr>
       <dsp:spPr>
         <a:xfrm>
-          <a:off x="6811960" y="2518685"/>
-          <a:ext cx="430149" cy="149308"/>
+          <a:off x="6996662" y="2525239"/>
+          <a:ext cx="392388" cy="136200"/>
         </a:xfrm>
         <a:custGeom>
           <a:avLst/>
@@ -2674,13 +3036,13 @@
                 <a:pt x="0" y="0"/>
               </a:moveTo>
               <a:lnTo>
-                <a:pt x="0" y="74654"/>
+                <a:pt x="0" y="68100"/>
               </a:lnTo>
               <a:lnTo>
-                <a:pt x="430149" y="74654"/>
+                <a:pt x="392388" y="68100"/>
               </a:lnTo>
               <a:lnTo>
-                <a:pt x="430149" y="149308"/>
+                <a:pt x="392388" y="136200"/>
               </a:lnTo>
             </a:path>
           </a:pathLst>
@@ -2720,8 +3082,8 @@
       </dsp:nvSpPr>
       <dsp:spPr>
         <a:xfrm>
-          <a:off x="6381811" y="2518685"/>
-          <a:ext cx="430149" cy="149308"/>
+          <a:off x="6604274" y="2525239"/>
+          <a:ext cx="392388" cy="136200"/>
         </a:xfrm>
         <a:custGeom>
           <a:avLst/>
@@ -2732,16 +3094,77 @@
           <a:pathLst>
             <a:path>
               <a:moveTo>
-                <a:pt x="430149" y="0"/>
+                <a:pt x="392388" y="0"/>
               </a:moveTo>
               <a:lnTo>
-                <a:pt x="430149" y="74654"/>
+                <a:pt x="392388" y="68100"/>
               </a:lnTo>
               <a:lnTo>
-                <a:pt x="0" y="74654"/>
+                <a:pt x="0" y="68100"/>
               </a:lnTo>
               <a:lnTo>
-                <a:pt x="0" y="149308"/>
+                <a:pt x="0" y="136200"/>
+              </a:lnTo>
+            </a:path>
+          </a:pathLst>
+        </a:custGeom>
+        <a:noFill/>
+        <a:ln w="12700" cap="flat" cmpd="sng" algn="ctr">
+          <a:solidFill>
+            <a:schemeClr val="accent2">
+              <a:hueOff val="0"/>
+              <a:satOff val="0"/>
+              <a:lumOff val="0"/>
+              <a:alphaOff val="0"/>
+            </a:schemeClr>
+          </a:solidFill>
+          <a:prstDash val="solid"/>
+          <a:miter lim="800000"/>
+        </a:ln>
+        <a:effectLst/>
+      </dsp:spPr>
+      <dsp:style>
+        <a:lnRef idx="2">
+          <a:scrgbClr r="0" g="0" b="0"/>
+        </a:lnRef>
+        <a:fillRef idx="0">
+          <a:scrgbClr r="0" g="0" b="0"/>
+        </a:fillRef>
+        <a:effectRef idx="0">
+          <a:scrgbClr r="0" g="0" b="0"/>
+        </a:effectRef>
+        <a:fontRef idx="minor"/>
+      </dsp:style>
+    </dsp:sp>
+    <dsp:sp modelId="{17B3ACA3-6A65-4BC9-BB53-C5E3E474F9B4}">
+      <dsp:nvSpPr>
+        <dsp:cNvPr id="0" name=""/>
+        <dsp:cNvSpPr/>
+      </dsp:nvSpPr>
+      <dsp:spPr>
+        <a:xfrm>
+          <a:off x="4642331" y="2525239"/>
+          <a:ext cx="1177165" cy="136200"/>
+        </a:xfrm>
+        <a:custGeom>
+          <a:avLst/>
+          <a:gdLst/>
+          <a:ahLst/>
+          <a:cxnLst/>
+          <a:rect l="0" t="0" r="0" b="0"/>
+          <a:pathLst>
+            <a:path>
+              <a:moveTo>
+                <a:pt x="0" y="0"/>
+              </a:moveTo>
+              <a:lnTo>
+                <a:pt x="0" y="68100"/>
+              </a:lnTo>
+              <a:lnTo>
+                <a:pt x="1177165" y="68100"/>
+              </a:lnTo>
+              <a:lnTo>
+                <a:pt x="1177165" y="136200"/>
               </a:lnTo>
             </a:path>
           </a:pathLst>
@@ -2781,8 +3204,8 @@
       </dsp:nvSpPr>
       <dsp:spPr>
         <a:xfrm>
-          <a:off x="4661212" y="2518685"/>
-          <a:ext cx="860299" cy="149308"/>
+          <a:off x="4642331" y="2525239"/>
+          <a:ext cx="392388" cy="136200"/>
         </a:xfrm>
         <a:custGeom>
           <a:avLst/>
@@ -2796,13 +3219,13 @@
                 <a:pt x="0" y="0"/>
               </a:moveTo>
               <a:lnTo>
-                <a:pt x="0" y="74654"/>
+                <a:pt x="0" y="68100"/>
               </a:lnTo>
               <a:lnTo>
-                <a:pt x="860299" y="74654"/>
+                <a:pt x="392388" y="68100"/>
               </a:lnTo>
               <a:lnTo>
-                <a:pt x="860299" y="149308"/>
+                <a:pt x="392388" y="136200"/>
               </a:lnTo>
             </a:path>
           </a:pathLst>
@@ -2842,8 +3265,8 @@
       </dsp:nvSpPr>
       <dsp:spPr>
         <a:xfrm>
-          <a:off x="4615492" y="2518685"/>
-          <a:ext cx="91440" cy="149308"/>
+          <a:off x="4249943" y="2525239"/>
+          <a:ext cx="392388" cy="136200"/>
         </a:xfrm>
         <a:custGeom>
           <a:avLst/>
@@ -2854,10 +3277,16 @@
           <a:pathLst>
             <a:path>
               <a:moveTo>
-                <a:pt x="45720" y="0"/>
+                <a:pt x="392388" y="0"/>
               </a:moveTo>
               <a:lnTo>
-                <a:pt x="45720" y="149308"/>
+                <a:pt x="392388" y="68100"/>
+              </a:lnTo>
+              <a:lnTo>
+                <a:pt x="0" y="68100"/>
+              </a:lnTo>
+              <a:lnTo>
+                <a:pt x="0" y="136200"/>
               </a:lnTo>
             </a:path>
           </a:pathLst>
@@ -2897,8 +3326,8 @@
       </dsp:nvSpPr>
       <dsp:spPr>
         <a:xfrm>
-          <a:off x="3800912" y="2518685"/>
-          <a:ext cx="860299" cy="149308"/>
+          <a:off x="3465166" y="2525239"/>
+          <a:ext cx="1177165" cy="136200"/>
         </a:xfrm>
         <a:custGeom>
           <a:avLst/>
@@ -2909,16 +3338,16 @@
           <a:pathLst>
             <a:path>
               <a:moveTo>
-                <a:pt x="860299" y="0"/>
+                <a:pt x="1177165" y="0"/>
               </a:moveTo>
               <a:lnTo>
-                <a:pt x="860299" y="74654"/>
+                <a:pt x="1177165" y="68100"/>
               </a:lnTo>
               <a:lnTo>
-                <a:pt x="0" y="74654"/>
+                <a:pt x="0" y="68100"/>
               </a:lnTo>
               <a:lnTo>
-                <a:pt x="0" y="149308"/>
+                <a:pt x="0" y="136200"/>
               </a:lnTo>
             </a:path>
           </a:pathLst>
@@ -2958,8 +3387,8 @@
       </dsp:nvSpPr>
       <dsp:spPr>
         <a:xfrm>
-          <a:off x="2080314" y="2518685"/>
-          <a:ext cx="860299" cy="149308"/>
+          <a:off x="1895612" y="2525239"/>
+          <a:ext cx="784776" cy="136200"/>
         </a:xfrm>
         <a:custGeom>
           <a:avLst/>
@@ -2973,13 +3402,13 @@
                 <a:pt x="0" y="0"/>
               </a:moveTo>
               <a:lnTo>
-                <a:pt x="0" y="74654"/>
+                <a:pt x="0" y="68100"/>
               </a:lnTo>
               <a:lnTo>
-                <a:pt x="860299" y="74654"/>
+                <a:pt x="784776" y="68100"/>
               </a:lnTo>
               <a:lnTo>
-                <a:pt x="860299" y="149308"/>
+                <a:pt x="784776" y="136200"/>
               </a:lnTo>
             </a:path>
           </a:pathLst>
@@ -3019,8 +3448,8 @@
       </dsp:nvSpPr>
       <dsp:spPr>
         <a:xfrm>
-          <a:off x="2034594" y="2518685"/>
-          <a:ext cx="91440" cy="149308"/>
+          <a:off x="1849892" y="2525239"/>
+          <a:ext cx="91440" cy="136200"/>
         </a:xfrm>
         <a:custGeom>
           <a:avLst/>
@@ -3034,7 +3463,7 @@
                 <a:pt x="45720" y="0"/>
               </a:moveTo>
               <a:lnTo>
-                <a:pt x="45720" y="149308"/>
+                <a:pt x="45720" y="136200"/>
               </a:lnTo>
             </a:path>
           </a:pathLst>
@@ -3074,8 +3503,8 @@
       </dsp:nvSpPr>
       <dsp:spPr>
         <a:xfrm>
-          <a:off x="1220014" y="2518685"/>
-          <a:ext cx="860299" cy="149308"/>
+          <a:off x="1110835" y="2525239"/>
+          <a:ext cx="784776" cy="136200"/>
         </a:xfrm>
         <a:custGeom>
           <a:avLst/>
@@ -3086,16 +3515,16 @@
           <a:pathLst>
             <a:path>
               <a:moveTo>
-                <a:pt x="860299" y="0"/>
+                <a:pt x="784776" y="0"/>
               </a:moveTo>
               <a:lnTo>
-                <a:pt x="860299" y="74654"/>
+                <a:pt x="784776" y="68100"/>
               </a:lnTo>
               <a:lnTo>
-                <a:pt x="0" y="74654"/>
+                <a:pt x="0" y="68100"/>
               </a:lnTo>
               <a:lnTo>
-                <a:pt x="0" y="149308"/>
+                <a:pt x="0" y="136200"/>
               </a:lnTo>
             </a:path>
           </a:pathLst>
@@ -3135,8 +3564,8 @@
       </dsp:nvSpPr>
       <dsp:spPr>
         <a:xfrm>
-          <a:off x="4219" y="2163190"/>
-          <a:ext cx="710991" cy="355495"/>
+          <a:off x="1770" y="2200951"/>
+          <a:ext cx="648575" cy="324287"/>
         </a:xfrm>
         <a:prstGeom prst="rect">
           <a:avLst/>
@@ -3228,8 +3657,8 @@
         </a:p>
       </dsp:txBody>
       <dsp:txXfrm>
-        <a:off x="4219" y="2163190"/>
-        <a:ext cx="710991" cy="355495"/>
+        <a:off x="1770" y="2200951"/>
+        <a:ext cx="648575" cy="324287"/>
       </dsp:txXfrm>
     </dsp:sp>
     <dsp:sp modelId="{899EC6BC-7FDF-47B0-B549-A7C356B36800}">
@@ -3239,8 +3668,8 @@
       </dsp:nvSpPr>
       <dsp:spPr>
         <a:xfrm>
-          <a:off x="864519" y="2163190"/>
-          <a:ext cx="710991" cy="355495"/>
+          <a:off x="786547" y="2200951"/>
+          <a:ext cx="648575" cy="324287"/>
         </a:xfrm>
         <a:prstGeom prst="rect">
           <a:avLst/>
@@ -3332,8 +3761,8 @@
         </a:p>
       </dsp:txBody>
       <dsp:txXfrm>
-        <a:off x="864519" y="2163190"/>
-        <a:ext cx="710991" cy="355495"/>
+        <a:off x="786547" y="2200951"/>
+        <a:ext cx="648575" cy="324287"/>
       </dsp:txXfrm>
     </dsp:sp>
     <dsp:sp modelId="{A5A768F0-FF47-4B39-B224-B922349EB86F}">
@@ -3343,8 +3772,8 @@
       </dsp:nvSpPr>
       <dsp:spPr>
         <a:xfrm>
-          <a:off x="1724818" y="2163190"/>
-          <a:ext cx="710991" cy="355495"/>
+          <a:off x="1571324" y="2200951"/>
+          <a:ext cx="648575" cy="324287"/>
         </a:xfrm>
         <a:prstGeom prst="rect">
           <a:avLst/>
@@ -3436,8 +3865,8 @@
         </a:p>
       </dsp:txBody>
       <dsp:txXfrm>
-        <a:off x="1724818" y="2163190"/>
-        <a:ext cx="710991" cy="355495"/>
+        <a:off x="1571324" y="2200951"/>
+        <a:ext cx="648575" cy="324287"/>
       </dsp:txXfrm>
     </dsp:sp>
     <dsp:sp modelId="{A428BFA1-1750-4D96-A951-6EF431AABD01}">
@@ -3447,8 +3876,8 @@
       </dsp:nvSpPr>
       <dsp:spPr>
         <a:xfrm>
-          <a:off x="864519" y="2667994"/>
-          <a:ext cx="710991" cy="355495"/>
+          <a:off x="786547" y="2661440"/>
+          <a:ext cx="648575" cy="324287"/>
         </a:xfrm>
         <a:prstGeom prst="rect">
           <a:avLst/>
@@ -3540,8 +3969,8 @@
         </a:p>
       </dsp:txBody>
       <dsp:txXfrm>
-        <a:off x="864519" y="2667994"/>
-        <a:ext cx="710991" cy="355495"/>
+        <a:off x="786547" y="2661440"/>
+        <a:ext cx="648575" cy="324287"/>
       </dsp:txXfrm>
     </dsp:sp>
     <dsp:sp modelId="{31419103-A24F-4423-91F1-B23638B43CD5}">
@@ -3551,8 +3980,8 @@
       </dsp:nvSpPr>
       <dsp:spPr>
         <a:xfrm>
-          <a:off x="1724818" y="2667994"/>
-          <a:ext cx="710991" cy="355495"/>
+          <a:off x="1571324" y="2661440"/>
+          <a:ext cx="648575" cy="324287"/>
         </a:xfrm>
         <a:prstGeom prst="rect">
           <a:avLst/>
@@ -3644,8 +4073,8 @@
         </a:p>
       </dsp:txBody>
       <dsp:txXfrm>
-        <a:off x="1724818" y="2667994"/>
-        <a:ext cx="710991" cy="355495"/>
+        <a:off x="1571324" y="2661440"/>
+        <a:ext cx="648575" cy="324287"/>
       </dsp:txXfrm>
     </dsp:sp>
     <dsp:sp modelId="{30ADABAD-A274-4D10-90AE-A044C92FA109}">
@@ -3655,8 +4084,8 @@
       </dsp:nvSpPr>
       <dsp:spPr>
         <a:xfrm>
-          <a:off x="2585117" y="2667994"/>
-          <a:ext cx="710991" cy="355495"/>
+          <a:off x="2356101" y="2661440"/>
+          <a:ext cx="648575" cy="324287"/>
         </a:xfrm>
         <a:prstGeom prst="rect">
           <a:avLst/>
@@ -3748,8 +4177,8 @@
         </a:p>
       </dsp:txBody>
       <dsp:txXfrm>
-        <a:off x="2585117" y="2667994"/>
-        <a:ext cx="710991" cy="355495"/>
+        <a:off x="2356101" y="2661440"/>
+        <a:ext cx="648575" cy="324287"/>
       </dsp:txXfrm>
     </dsp:sp>
     <dsp:sp modelId="{F5E3248D-151B-4610-AB07-16B89760C9A1}">
@@ -3759,8 +4188,8 @@
       </dsp:nvSpPr>
       <dsp:spPr>
         <a:xfrm>
-          <a:off x="4305716" y="2163190"/>
-          <a:ext cx="710991" cy="355495"/>
+          <a:off x="4318043" y="2200951"/>
+          <a:ext cx="648575" cy="324287"/>
         </a:xfrm>
         <a:prstGeom prst="rect">
           <a:avLst/>
@@ -3852,8 +4281,8 @@
         </a:p>
       </dsp:txBody>
       <dsp:txXfrm>
-        <a:off x="4305716" y="2163190"/>
-        <a:ext cx="710991" cy="355495"/>
+        <a:off x="4318043" y="2200951"/>
+        <a:ext cx="648575" cy="324287"/>
       </dsp:txXfrm>
     </dsp:sp>
     <dsp:sp modelId="{EE635069-82F8-44A5-88D7-14567C99BBC3}">
@@ -3863,8 +4292,8 @@
       </dsp:nvSpPr>
       <dsp:spPr>
         <a:xfrm>
-          <a:off x="3445417" y="2667994"/>
-          <a:ext cx="710991" cy="355495"/>
+          <a:off x="3140878" y="2661440"/>
+          <a:ext cx="648575" cy="324287"/>
         </a:xfrm>
         <a:prstGeom prst="rect">
           <a:avLst/>
@@ -3956,8 +4385,8 @@
         </a:p>
       </dsp:txBody>
       <dsp:txXfrm>
-        <a:off x="3445417" y="2667994"/>
-        <a:ext cx="710991" cy="355495"/>
+        <a:off x="3140878" y="2661440"/>
+        <a:ext cx="648575" cy="324287"/>
       </dsp:txXfrm>
     </dsp:sp>
     <dsp:sp modelId="{1B8BD508-D588-4E48-AEC2-3971CE2DEE04}">
@@ -3967,8 +4396,8 @@
       </dsp:nvSpPr>
       <dsp:spPr>
         <a:xfrm>
-          <a:off x="4305716" y="2667994"/>
-          <a:ext cx="710991" cy="355495"/>
+          <a:off x="3925655" y="2661440"/>
+          <a:ext cx="648575" cy="324287"/>
         </a:xfrm>
         <a:prstGeom prst="rect">
           <a:avLst/>
@@ -4060,8 +4489,8 @@
         </a:p>
       </dsp:txBody>
       <dsp:txXfrm>
-        <a:off x="4305716" y="2667994"/>
-        <a:ext cx="710991" cy="355495"/>
+        <a:off x="3925655" y="2661440"/>
+        <a:ext cx="648575" cy="324287"/>
       </dsp:txXfrm>
     </dsp:sp>
     <dsp:sp modelId="{8F90D261-7CE9-44F2-9654-26DFFC1F48EB}">
@@ -4071,8 +4500,8 @@
       </dsp:nvSpPr>
       <dsp:spPr>
         <a:xfrm>
-          <a:off x="5166016" y="2667994"/>
-          <a:ext cx="710991" cy="355495"/>
+          <a:off x="4710432" y="2661440"/>
+          <a:ext cx="648575" cy="324287"/>
         </a:xfrm>
         <a:prstGeom prst="rect">
           <a:avLst/>
@@ -4159,13 +4588,117 @@
           </a:pPr>
           <a:r>
             <a:rPr lang="sl-SI" sz="1000" kern="1200"/>
-            <a:t>Seznam uporabnikov</a:t>
+            <a:t>Seznam študentov</a:t>
           </a:r>
         </a:p>
       </dsp:txBody>
       <dsp:txXfrm>
-        <a:off x="5166016" y="2667994"/>
-        <a:ext cx="710991" cy="355495"/>
+        <a:off x="4710432" y="2661440"/>
+        <a:ext cx="648575" cy="324287"/>
+      </dsp:txXfrm>
+    </dsp:sp>
+    <dsp:sp modelId="{59417B43-77B8-411C-9063-DE837E2A2925}">
+      <dsp:nvSpPr>
+        <dsp:cNvPr id="0" name=""/>
+        <dsp:cNvSpPr/>
+      </dsp:nvSpPr>
+      <dsp:spPr>
+        <a:xfrm>
+          <a:off x="5495209" y="2661440"/>
+          <a:ext cx="648575" cy="324287"/>
+        </a:xfrm>
+        <a:prstGeom prst="rect">
+          <a:avLst/>
+        </a:prstGeom>
+        <a:gradFill rotWithShape="0">
+          <a:gsLst>
+            <a:gs pos="0">
+              <a:schemeClr val="accent2">
+                <a:hueOff val="0"/>
+                <a:satOff val="0"/>
+                <a:lumOff val="0"/>
+                <a:alphaOff val="0"/>
+                <a:satMod val="103000"/>
+                <a:lumMod val="102000"/>
+                <a:tint val="94000"/>
+              </a:schemeClr>
+            </a:gs>
+            <a:gs pos="50000">
+              <a:schemeClr val="accent2">
+                <a:hueOff val="0"/>
+                <a:satOff val="0"/>
+                <a:lumOff val="0"/>
+                <a:alphaOff val="0"/>
+                <a:satMod val="110000"/>
+                <a:lumMod val="100000"/>
+                <a:shade val="100000"/>
+              </a:schemeClr>
+            </a:gs>
+            <a:gs pos="100000">
+              <a:schemeClr val="accent2">
+                <a:hueOff val="0"/>
+                <a:satOff val="0"/>
+                <a:lumOff val="0"/>
+                <a:alphaOff val="0"/>
+                <a:lumMod val="99000"/>
+                <a:satMod val="120000"/>
+                <a:shade val="78000"/>
+              </a:schemeClr>
+            </a:gs>
+          </a:gsLst>
+          <a:lin ang="5400000" scaled="0"/>
+        </a:gradFill>
+        <a:ln>
+          <a:noFill/>
+        </a:ln>
+        <a:effectLst>
+          <a:outerShdw blurRad="57150" dist="19050" dir="5400000" algn="ctr" rotWithShape="0">
+            <a:srgbClr val="000000">
+              <a:alpha val="63000"/>
+            </a:srgbClr>
+          </a:outerShdw>
+        </a:effectLst>
+      </dsp:spPr>
+      <dsp:style>
+        <a:lnRef idx="0">
+          <a:scrgbClr r="0" g="0" b="0"/>
+        </a:lnRef>
+        <a:fillRef idx="3">
+          <a:scrgbClr r="0" g="0" b="0"/>
+        </a:fillRef>
+        <a:effectRef idx="3">
+          <a:scrgbClr r="0" g="0" b="0"/>
+        </a:effectRef>
+        <a:fontRef idx="minor">
+          <a:schemeClr val="lt1"/>
+        </a:fontRef>
+      </dsp:style>
+      <dsp:txBody>
+        <a:bodyPr spcFirstLastPara="0" vert="horz" wrap="square" lIns="6350" tIns="6350" rIns="6350" bIns="6350" numCol="1" spcCol="1270" anchor="ctr" anchorCtr="0">
+          <a:noAutofit/>
+        </a:bodyPr>
+        <a:lstStyle/>
+        <a:p>
+          <a:pPr lvl="0" algn="ctr" defTabSz="444500">
+            <a:lnSpc>
+              <a:spcPct val="90000"/>
+            </a:lnSpc>
+            <a:spcBef>
+              <a:spcPct val="0"/>
+            </a:spcBef>
+            <a:spcAft>
+              <a:spcPct val="35000"/>
+            </a:spcAft>
+          </a:pPr>
+          <a:r>
+            <a:rPr lang="sl-SI" sz="1000" kern="1200"/>
+            <a:t>Seznam zaposlenih</a:t>
+          </a:r>
+        </a:p>
+      </dsp:txBody>
+      <dsp:txXfrm>
+        <a:off x="5495209" y="2661440"/>
+        <a:ext cx="648575" cy="324287"/>
       </dsp:txXfrm>
     </dsp:sp>
     <dsp:sp modelId="{91463DC8-C541-4009-B7D3-7E6EA9DBB30A}">
@@ -4175,8 +4708,8 @@
       </dsp:nvSpPr>
       <dsp:spPr>
         <a:xfrm>
-          <a:off x="6456465" y="2163190"/>
-          <a:ext cx="710991" cy="355495"/>
+          <a:off x="6672374" y="2200951"/>
+          <a:ext cx="648575" cy="324287"/>
         </a:xfrm>
         <a:prstGeom prst="rect">
           <a:avLst/>
@@ -4268,8 +4801,8 @@
         </a:p>
       </dsp:txBody>
       <dsp:txXfrm>
-        <a:off x="6456465" y="2163190"/>
-        <a:ext cx="710991" cy="355495"/>
+        <a:off x="6672374" y="2200951"/>
+        <a:ext cx="648575" cy="324287"/>
       </dsp:txXfrm>
     </dsp:sp>
     <dsp:sp modelId="{FA8F88E7-1CDD-440D-99A9-A65D28EEDA98}">
@@ -4279,8 +4812,8 @@
       </dsp:nvSpPr>
       <dsp:spPr>
         <a:xfrm>
-          <a:off x="6026315" y="2667994"/>
-          <a:ext cx="710991" cy="355495"/>
+          <a:off x="6279986" y="2661440"/>
+          <a:ext cx="648575" cy="324287"/>
         </a:xfrm>
         <a:prstGeom prst="rect">
           <a:avLst/>
@@ -4372,8 +4905,8 @@
         </a:p>
       </dsp:txBody>
       <dsp:txXfrm>
-        <a:off x="6026315" y="2667994"/>
-        <a:ext cx="710991" cy="355495"/>
+        <a:off x="6279986" y="2661440"/>
+        <a:ext cx="648575" cy="324287"/>
       </dsp:txXfrm>
     </dsp:sp>
     <dsp:sp modelId="{B9D39496-9576-43C6-9350-CABBC4A98325}">
@@ -4383,8 +4916,8 @@
       </dsp:nvSpPr>
       <dsp:spPr>
         <a:xfrm>
-          <a:off x="6886614" y="2667994"/>
-          <a:ext cx="710991" cy="355495"/>
+          <a:off x="7064762" y="2661440"/>
+          <a:ext cx="648575" cy="324287"/>
         </a:xfrm>
         <a:prstGeom prst="rect">
           <a:avLst/>
@@ -4476,8 +5009,8 @@
         </a:p>
       </dsp:txBody>
       <dsp:txXfrm>
-        <a:off x="6886614" y="2667994"/>
-        <a:ext cx="710991" cy="355495"/>
+        <a:off x="7064762" y="2661440"/>
+        <a:ext cx="648575" cy="324287"/>
       </dsp:txXfrm>
     </dsp:sp>
     <dsp:sp modelId="{8581227B-4EC3-445B-B66F-C6F6BA7CDE62}">
@@ -4487,8 +5020,8 @@
       </dsp:nvSpPr>
       <dsp:spPr>
         <a:xfrm>
-          <a:off x="7316764" y="2163190"/>
-          <a:ext cx="710991" cy="355495"/>
+          <a:off x="7457151" y="2200951"/>
+          <a:ext cx="648575" cy="324287"/>
         </a:xfrm>
         <a:prstGeom prst="rect">
           <a:avLst/>
@@ -4580,8 +5113,8 @@
         </a:p>
       </dsp:txBody>
       <dsp:txXfrm>
-        <a:off x="7316764" y="2163190"/>
-        <a:ext cx="710991" cy="355495"/>
+        <a:off x="7457151" y="2200951"/>
+        <a:ext cx="648575" cy="324287"/>
       </dsp:txXfrm>
     </dsp:sp>
     <dsp:sp modelId="{4939E3D7-0C78-4250-B766-BDED74867437}">
@@ -4591,8 +5124,8 @@
       </dsp:nvSpPr>
       <dsp:spPr>
         <a:xfrm>
-          <a:off x="8177063" y="2163190"/>
-          <a:ext cx="710991" cy="355495"/>
+          <a:off x="8241928" y="2200951"/>
+          <a:ext cx="648575" cy="324287"/>
         </a:xfrm>
         <a:prstGeom prst="rect">
           <a:avLst/>
@@ -4684,8 +5217,8 @@
         </a:p>
       </dsp:txBody>
       <dsp:txXfrm>
-        <a:off x="8177063" y="2163190"/>
-        <a:ext cx="710991" cy="355495"/>
+        <a:off x="8241928" y="2200951"/>
+        <a:ext cx="648575" cy="324287"/>
       </dsp:txXfrm>
     </dsp:sp>
   </dsp:spTree>

</xml_diff>